<commit_message>
Filled out Literature review and relevant sources
</commit_message>
<xml_diff>
--- a/Research-proposal-template.docx
+++ b/Research-proposal-template.docx
@@ -293,7 +293,7 @@
           <w:szCs w:val="24"/>
           <w:rtl w:val="0"/>
         </w:rPr>
-        <w:t xml:space="preserve">Alex</w:t>
+        <w:t xml:space="preserve">Alex Hardy</w:t>
       </w:r>
     </w:p>
     <w:p>
@@ -841,57 +841,11 @@
     </w:p>
     <w:p>
       <w:pPr>
-        <w:rPr/>
-      </w:pPr>
-      <w:r>
-        <w:rPr>
-          <w:rtl w:val="0"/>
-        </w:rPr>
-      </w:r>
-    </w:p>
-    <w:p>
-      <w:pPr>
-        <w:rPr>
-          <w:rFonts w:ascii="Times New Roman" w:cs="Times New Roman" w:eastAsia="Times New Roman" w:hAnsi="Times New Roman"/>
-          <w:sz w:val="24"/>
-          <w:szCs w:val="24"/>
-        </w:rPr>
-      </w:pPr>
-      <w:r>
-        <w:rPr>
-          <w:rFonts w:ascii="Times New Roman" w:cs="Times New Roman" w:eastAsia="Times New Roman" w:hAnsi="Times New Roman"/>
-          <w:sz w:val="24"/>
-          <w:szCs w:val="24"/>
-          <w:rtl w:val="0"/>
-        </w:rPr>
-        <w:t xml:space="preserve">The </w:t>
-      </w:r>
-      <w:hyperlink r:id="rId7">
-        <w:r>
-          <w:rPr>
-            <w:rFonts w:ascii="Times New Roman" w:cs="Times New Roman" w:eastAsia="Times New Roman" w:hAnsi="Times New Roman"/>
-            <w:color w:val="0563c1"/>
-            <w:sz w:val="24"/>
-            <w:szCs w:val="24"/>
-            <w:u w:val="single"/>
-            <w:rtl w:val="0"/>
-          </w:rPr>
-          <w:t xml:space="preserve">literature review</w:t>
-        </w:r>
-      </w:hyperlink>
-      <w:r>
-        <w:rPr>
-          <w:rFonts w:ascii="Times New Roman" w:cs="Times New Roman" w:eastAsia="Times New Roman" w:hAnsi="Times New Roman"/>
-          <w:sz w:val="24"/>
-          <w:szCs w:val="24"/>
-          <w:rtl w:val="0"/>
-        </w:rPr>
-        <w:t xml:space="preserve"> summarizes, compares, and critiques the most relevant alternative sources on the topic. There are many different ways to structure a literature review, but it should explore:</w:t>
-      </w:r>
-    </w:p>
-    <w:p>
-      <w:pPr>
-        <w:rPr/>
+        <w:rPr>
+          <w:rFonts w:ascii="Times New Roman" w:cs="Times New Roman" w:eastAsia="Times New Roman" w:hAnsi="Times New Roman"/>
+          <w:sz w:val="24"/>
+          <w:szCs w:val="24"/>
+        </w:rPr>
       </w:pPr>
       <w:r>
         <w:rPr>
@@ -902,69 +856,162 @@
     <w:p>
       <w:pPr>
         <w:pStyle w:val="Heading2"/>
+        <w:spacing w:line="360" w:lineRule="auto"/>
+        <w:rPr>
+          <w:rFonts w:ascii="Times New Roman" w:cs="Times New Roman" w:eastAsia="Times New Roman" w:hAnsi="Times New Roman"/>
+          <w:sz w:val="24"/>
+          <w:szCs w:val="24"/>
+        </w:rPr>
+      </w:pPr>
+      <w:bookmarkStart w:colFirst="0" w:colLast="0" w:name="_heading=h.jmj65yrp0vr1" w:id="0"/>
+      <w:bookmarkEnd w:id="0"/>
+      <w:r>
         <w:rPr>
           <w:rFonts w:ascii="Times New Roman" w:cs="Times New Roman" w:eastAsia="Times New Roman" w:hAnsi="Times New Roman"/>
           <w:b w:val="1"/>
           <w:color w:val="000000"/>
           <w:sz w:val="24"/>
           <w:szCs w:val="24"/>
-        </w:rPr>
-      </w:pPr>
-      <w:r>
+          <w:rtl w:val="0"/>
+        </w:rPr>
+        <w:t xml:space="preserve">Key Concepts, Theories, and Studies </w:t>
+      </w:r>
+      <w:r>
+        <w:rPr>
+          <w:rtl w:val="0"/>
+        </w:rPr>
+      </w:r>
+    </w:p>
+    <w:p>
+      <w:pPr>
+        <w:rPr>
+          <w:rFonts w:ascii="Times New Roman" w:cs="Times New Roman" w:eastAsia="Times New Roman" w:hAnsi="Times New Roman"/>
+          <w:sz w:val="24"/>
+          <w:szCs w:val="24"/>
+        </w:rPr>
+      </w:pPr>
+      <w:r>
+        <w:rPr>
+          <w:rFonts w:ascii="Times New Roman" w:cs="Times New Roman" w:eastAsia="Times New Roman" w:hAnsi="Times New Roman"/>
+          <w:sz w:val="24"/>
+          <w:szCs w:val="24"/>
+          <w:rtl w:val="0"/>
+        </w:rPr>
+        <w:t xml:space="preserve">Siregar [3] conducted a similar experiment in which a robot was created that could detect a ball using the onboard camera and plan its movement according to the ball’s distance, position, and movement. They reported 100% accuracy in planned movement, though their measurements to obtain this figure were strictly observational. Multiple details such as locomotion type and ball interaction behaviour differ from our own design, but, regardless, several of the computer vision related principles that were found to be successful, such as pixel mapping, could prove useful as we seek to adapt and apply them to our own project.</w:t>
+      </w:r>
+    </w:p>
+    <w:p>
+      <w:pPr>
+        <w:rPr>
+          <w:rFonts w:ascii="Times New Roman" w:cs="Times New Roman" w:eastAsia="Times New Roman" w:hAnsi="Times New Roman"/>
+          <w:sz w:val="24"/>
+          <w:szCs w:val="24"/>
+        </w:rPr>
+      </w:pPr>
+      <w:r>
+        <w:rPr>
+          <w:rtl w:val="0"/>
+        </w:rPr>
+      </w:r>
+    </w:p>
+    <w:p>
+      <w:pPr>
+        <w:rPr>
+          <w:rFonts w:ascii="Times New Roman" w:cs="Times New Roman" w:eastAsia="Times New Roman" w:hAnsi="Times New Roman"/>
+          <w:sz w:val="24"/>
+          <w:szCs w:val="24"/>
+        </w:rPr>
+      </w:pPr>
+      <w:r>
+        <w:rPr>
+          <w:rFonts w:ascii="Times New Roman" w:cs="Times New Roman" w:eastAsia="Times New Roman" w:hAnsi="Times New Roman"/>
+          <w:sz w:val="24"/>
+          <w:szCs w:val="24"/>
+          <w:rtl w:val="0"/>
+        </w:rPr>
+        <w:t xml:space="preserve">Zhang [4] also discusses topics applicable to our own project design in their research paper regarding motion planning and obstacle avoidance. They constructed a simulation in which an agent would plan its motion using a genetic algorithm to train parameters for an artificial potential field (APF). Their paper contained much useful methodology for using an APF in a practical manner with grid-based motion planning.  We may or may not use a genetic algorithm to train the optimal parameters, but the paper definitely presents an APF as a very viable option for motion planning in our own project. This is true especially as our use case naturally doesn’t need us to overcome local minimums, a concept reinforced by other studies [5].</w:t>
+      </w:r>
+    </w:p>
+    <w:p>
+      <w:pPr>
+        <w:rPr>
+          <w:rFonts w:ascii="Times New Roman" w:cs="Times New Roman" w:eastAsia="Times New Roman" w:hAnsi="Times New Roman"/>
+          <w:sz w:val="24"/>
+          <w:szCs w:val="24"/>
+        </w:rPr>
+      </w:pPr>
+      <w:r>
+        <w:rPr>
+          <w:rtl w:val="0"/>
+        </w:rPr>
+      </w:r>
+    </w:p>
+    <w:p>
+      <w:pPr>
+        <w:pStyle w:val="Heading2"/>
+        <w:spacing w:line="360" w:lineRule="auto"/>
         <w:rPr>
           <w:rFonts w:ascii="Times New Roman" w:cs="Times New Roman" w:eastAsia="Times New Roman" w:hAnsi="Times New Roman"/>
           <w:b w:val="1"/>
           <w:color w:val="000000"/>
           <w:sz w:val="24"/>
           <w:szCs w:val="24"/>
-          <w:rtl w:val="0"/>
-        </w:rPr>
-        <w:t xml:space="preserve">Key Concepts, Theories, and Studies </w:t>
-      </w:r>
-    </w:p>
-    <w:p>
-      <w:pPr>
-        <w:rPr>
-          <w:rFonts w:ascii="Times New Roman" w:cs="Times New Roman" w:eastAsia="Times New Roman" w:hAnsi="Times New Roman"/>
-          <w:sz w:val="24"/>
-          <w:szCs w:val="24"/>
-        </w:rPr>
-      </w:pPr>
-      <w:r>
-        <w:rPr>
-          <w:rFonts w:ascii="Times New Roman" w:cs="Times New Roman" w:eastAsia="Times New Roman" w:hAnsi="Times New Roman"/>
-          <w:sz w:val="24"/>
-          <w:szCs w:val="24"/>
-          <w:rtl w:val="0"/>
-        </w:rPr>
-        <w:t xml:space="preserve">Compare, contrast, and establish the theories and concepts that will be most important for your project.</w:t>
-      </w:r>
-    </w:p>
-    <w:p>
-      <w:pPr>
-        <w:rPr>
-          <w:rFonts w:ascii="Times New Roman" w:cs="Times New Roman" w:eastAsia="Times New Roman" w:hAnsi="Times New Roman"/>
-          <w:sz w:val="24"/>
-          <w:szCs w:val="24"/>
-        </w:rPr>
-      </w:pPr>
-      <w:r>
-        <w:rPr>
-          <w:rtl w:val="0"/>
-        </w:rPr>
-      </w:r>
-    </w:p>
-    <w:p>
-      <w:pPr>
-        <w:pStyle w:val="Heading2"/>
+        </w:rPr>
+      </w:pPr>
+      <w:bookmarkStart w:colFirst="0" w:colLast="0" w:name="_heading=h.kivq5wtywczt" w:id="1"/>
+      <w:bookmarkEnd w:id="1"/>
+      <w:r>
         <w:rPr>
           <w:rFonts w:ascii="Times New Roman" w:cs="Times New Roman" w:eastAsia="Times New Roman" w:hAnsi="Times New Roman"/>
           <w:b w:val="1"/>
           <w:color w:val="000000"/>
           <w:sz w:val="24"/>
           <w:szCs w:val="24"/>
-        </w:rPr>
-      </w:pPr>
+          <w:rtl w:val="0"/>
+        </w:rPr>
+        <w:t xml:space="preserve">Key Debates and Controversies</w:t>
+      </w:r>
+    </w:p>
+    <w:p>
+      <w:pPr>
+        <w:rPr>
+          <w:rFonts w:ascii="Times New Roman" w:cs="Times New Roman" w:eastAsia="Times New Roman" w:hAnsi="Times New Roman"/>
+          <w:sz w:val="24"/>
+          <w:szCs w:val="24"/>
+        </w:rPr>
+      </w:pPr>
+      <w:r>
+        <w:rPr>
+          <w:rFonts w:ascii="Times New Roman" w:cs="Times New Roman" w:eastAsia="Times New Roman" w:hAnsi="Times New Roman"/>
+          <w:sz w:val="24"/>
+          <w:szCs w:val="24"/>
+          <w:rtl w:val="0"/>
+        </w:rPr>
+        <w:t xml:space="preserve">One of the only debates we could find in robotic soccer literature was regarding the approach to getting to the ball whether it be by way of a more classical controls approach, APF paired with a genetic algorithm, or reinforcement learning. Even then, these are just different approaches to slightly different problems and may not be fully referable to as a “debate.”</w:t>
+      </w:r>
+    </w:p>
+    <w:p>
+      <w:pPr>
+        <w:rPr>
+          <w:rFonts w:ascii="Times New Roman" w:cs="Times New Roman" w:eastAsia="Times New Roman" w:hAnsi="Times New Roman"/>
+          <w:sz w:val="24"/>
+          <w:szCs w:val="24"/>
+        </w:rPr>
+      </w:pPr>
+      <w:r>
+        <w:rPr>
+          <w:rtl w:val="0"/>
+        </w:rPr>
+      </w:r>
+    </w:p>
+    <w:p>
+      <w:pPr>
+        <w:pStyle w:val="Heading2"/>
+        <w:spacing w:line="360" w:lineRule="auto"/>
+        <w:rPr/>
+      </w:pPr>
+      <w:bookmarkStart w:colFirst="0" w:colLast="0" w:name="_heading=h.ydmt5a37dhah" w:id="2"/>
+      <w:bookmarkEnd w:id="2"/>
       <w:r>
         <w:rPr>
           <w:rFonts w:ascii="Times New Roman" w:cs="Times New Roman" w:eastAsia="Times New Roman" w:hAnsi="Times New Roman"/>
@@ -974,44 +1021,54 @@
           <w:szCs w:val="24"/>
           <w:rtl w:val="0"/>
         </w:rPr>
-        <w:t xml:space="preserve">Key Debates and Controversies</w:t>
-      </w:r>
-    </w:p>
-    <w:p>
-      <w:pPr>
-        <w:rPr>
-          <w:rFonts w:ascii="Times New Roman" w:cs="Times New Roman" w:eastAsia="Times New Roman" w:hAnsi="Times New Roman"/>
-          <w:sz w:val="24"/>
-          <w:szCs w:val="24"/>
-        </w:rPr>
-      </w:pPr>
-      <w:r>
-        <w:rPr>
-          <w:rFonts w:ascii="Times New Roman" w:cs="Times New Roman" w:eastAsia="Times New Roman" w:hAnsi="Times New Roman"/>
-          <w:sz w:val="24"/>
-          <w:szCs w:val="24"/>
-          <w:rtl w:val="0"/>
-        </w:rPr>
-        <w:t xml:space="preserve">Identify points of conflict and situate your position.</w:t>
-      </w:r>
-    </w:p>
-    <w:p>
-      <w:pPr>
-        <w:rPr>
-          <w:rFonts w:ascii="Times New Roman" w:cs="Times New Roman" w:eastAsia="Times New Roman" w:hAnsi="Times New Roman"/>
-          <w:sz w:val="24"/>
-          <w:szCs w:val="24"/>
-        </w:rPr>
-      </w:pPr>
-      <w:r>
-        <w:rPr>
-          <w:rtl w:val="0"/>
-        </w:rPr>
-      </w:r>
-    </w:p>
-    <w:p>
-      <w:pPr>
-        <w:pStyle w:val="Heading2"/>
+        <w:t xml:space="preserve">Gaps in Existing Knowledge</w:t>
+      </w:r>
+      <w:r>
+        <w:rPr>
+          <w:rtl w:val="0"/>
+        </w:rPr>
+      </w:r>
+    </w:p>
+    <w:p>
+      <w:pPr>
+        <w:rPr>
+          <w:rFonts w:ascii="Times New Roman" w:cs="Times New Roman" w:eastAsia="Times New Roman" w:hAnsi="Times New Roman"/>
+          <w:sz w:val="24"/>
+          <w:szCs w:val="24"/>
+        </w:rPr>
+      </w:pPr>
+      <w:r>
+        <w:rPr>
+          <w:rFonts w:ascii="Times New Roman" w:cs="Times New Roman" w:eastAsia="Times New Roman" w:hAnsi="Times New Roman"/>
+          <w:sz w:val="24"/>
+          <w:szCs w:val="24"/>
+          <w:rtl w:val="0"/>
+        </w:rPr>
+        <w:t xml:space="preserve">Overall, there seem to be multiple studies concerning motion planning and computer vision, especially in soccer-themed robotics. However, a gap our project may be able to fill lies in specific obstacle non-avoidance with computer vision based ball detection, especially as it relates to guarding a goal as a goalie. Specifically, we may be able to fill a gap by using reinforcement learning to adjust parameters of an APF as opposed to a genetic algorithm. In addition, we are only studying a single agent system while many studies deal with multi-agent systems.</w:t>
+      </w:r>
+    </w:p>
+    <w:p>
+      <w:pPr>
+        <w:jc w:val="center"/>
+        <w:rPr>
+          <w:rFonts w:ascii="Times New Roman" w:cs="Times New Roman" w:eastAsia="Times New Roman" w:hAnsi="Times New Roman"/>
+          <w:b w:val="1"/>
+          <w:sz w:val="24"/>
+          <w:szCs w:val="24"/>
+        </w:rPr>
+      </w:pPr>
+      <w:r>
+        <w:br w:type="page"/>
+      </w:r>
+      <w:r>
+        <w:rPr>
+          <w:rtl w:val="0"/>
+        </w:rPr>
+      </w:r>
+    </w:p>
+    <w:p>
+      <w:pPr>
+        <w:jc w:val="center"/>
         <w:rPr>
           <w:rFonts w:ascii="Times New Roman" w:cs="Times New Roman" w:eastAsia="Times New Roman" w:hAnsi="Times New Roman"/>
           <w:b w:val="1"/>
@@ -1029,108 +1086,94 @@
           <w:szCs w:val="24"/>
           <w:rtl w:val="0"/>
         </w:rPr>
-        <w:t xml:space="preserve">Gaps in Existing Knowledge</w:t>
-      </w:r>
-    </w:p>
-    <w:p>
-      <w:pPr>
-        <w:rPr>
-          <w:rFonts w:ascii="Times New Roman" w:cs="Times New Roman" w:eastAsia="Times New Roman" w:hAnsi="Times New Roman"/>
-          <w:sz w:val="24"/>
-          <w:szCs w:val="24"/>
-        </w:rPr>
-      </w:pPr>
-      <w:r>
-        <w:rPr>
-          <w:rFonts w:ascii="Times New Roman" w:cs="Times New Roman" w:eastAsia="Times New Roman" w:hAnsi="Times New Roman"/>
-          <w:sz w:val="24"/>
-          <w:szCs w:val="24"/>
-          <w:rtl w:val="0"/>
-        </w:rPr>
-        <w:t xml:space="preserve">Show what is missing and how your project will fit in.</w:t>
-      </w:r>
-    </w:p>
-    <w:p>
-      <w:pPr>
-        <w:rPr>
-          <w:rFonts w:ascii="Times New Roman" w:cs="Times New Roman" w:eastAsia="Times New Roman" w:hAnsi="Times New Roman"/>
-          <w:sz w:val="24"/>
-          <w:szCs w:val="24"/>
-        </w:rPr>
-      </w:pPr>
-      <w:r>
-        <w:rPr>
-          <w:rtl w:val="0"/>
-        </w:rPr>
-      </w:r>
-    </w:p>
-    <w:p>
-      <w:pPr>
-        <w:jc w:val="center"/>
-        <w:rPr>
-          <w:rFonts w:ascii="Times New Roman" w:cs="Times New Roman" w:eastAsia="Times New Roman" w:hAnsi="Times New Roman"/>
-          <w:b w:val="1"/>
-          <w:sz w:val="24"/>
-          <w:szCs w:val="24"/>
-        </w:rPr>
-      </w:pPr>
-      <w:r>
-        <w:br w:type="page"/>
-      </w:r>
-      <w:r>
-        <w:rPr>
-          <w:rtl w:val="0"/>
-        </w:rPr>
-      </w:r>
-    </w:p>
-    <w:p>
-      <w:pPr>
-        <w:jc w:val="center"/>
+        <w:t xml:space="preserve">Project design and methods</w:t>
+      </w:r>
+    </w:p>
+    <w:p>
+      <w:pPr>
+        <w:rPr>
+          <w:rFonts w:ascii="Times New Roman" w:cs="Times New Roman" w:eastAsia="Times New Roman" w:hAnsi="Times New Roman"/>
+          <w:sz w:val="24"/>
+          <w:szCs w:val="24"/>
+        </w:rPr>
+      </w:pPr>
+      <w:r>
+        <w:rPr>
+          <w:rFonts w:ascii="Times New Roman" w:cs="Times New Roman" w:eastAsia="Times New Roman" w:hAnsi="Times New Roman"/>
+          <w:sz w:val="24"/>
+          <w:szCs w:val="24"/>
+          <w:rtl w:val="0"/>
+        </w:rPr>
+        <w:t xml:space="preserve">As our desire is to understand the feasibility and limitations of robotics in athletics environments, we will be direct in our research. We will design a robotic system capable of moving along a flat surface in two dimensions, with the sensors necessary to determine its own location relative to a ball and the goal.</w:t>
+      </w:r>
+    </w:p>
+    <w:p>
+      <w:pPr>
+        <w:pStyle w:val="Heading2"/>
+        <w:rPr>
+          <w:rFonts w:ascii="Times New Roman" w:cs="Times New Roman" w:eastAsia="Times New Roman" w:hAnsi="Times New Roman"/>
+          <w:sz w:val="24"/>
+          <w:szCs w:val="24"/>
+        </w:rPr>
+      </w:pPr>
+      <w:r>
         <w:rPr>
           <w:rFonts w:ascii="Times New Roman" w:cs="Times New Roman" w:eastAsia="Times New Roman" w:hAnsi="Times New Roman"/>
           <w:b w:val="1"/>
           <w:color w:val="000000"/>
           <w:sz w:val="24"/>
           <w:szCs w:val="24"/>
-        </w:rPr>
-      </w:pPr>
-      <w:r>
+          <w:rtl w:val="0"/>
+        </w:rPr>
+        <w:t xml:space="preserve">Project design</w:t>
+      </w:r>
+      <w:r>
+        <w:rPr>
+          <w:rtl w:val="0"/>
+        </w:rPr>
+      </w:r>
+    </w:p>
+    <w:p>
+      <w:pPr>
+        <w:rPr>
+          <w:rFonts w:ascii="Times New Roman" w:cs="Times New Roman" w:eastAsia="Times New Roman" w:hAnsi="Times New Roman"/>
+          <w:sz w:val="24"/>
+          <w:szCs w:val="24"/>
+        </w:rPr>
+      </w:pPr>
+      <w:r>
+        <w:rPr>
+          <w:rFonts w:ascii="Times New Roman" w:cs="Times New Roman" w:eastAsia="Times New Roman" w:hAnsi="Times New Roman"/>
+          <w:sz w:val="24"/>
+          <w:szCs w:val="24"/>
+          <w:rtl w:val="0"/>
+        </w:rPr>
+        <w:t xml:space="preserve">The research will be primarily qualitative, as it is mostly based on whether the robot is succeeding in its goal or not, and our adjustments needed to make it succeed more frequently. This consists of descriptions of the iterations we go through in order to accomplish our goal. The quantitative portion of the research is success rates for each iteration of the system to maintain a record of quantifiable improvement throughout the project. Thus, we will be collecting our data ourselves through experimenting with the system and adjusting it to meet our goals.</w:t>
+      </w:r>
+    </w:p>
+    <w:p>
+      <w:pPr>
+        <w:rPr>
+          <w:rFonts w:ascii="Times New Roman" w:cs="Times New Roman" w:eastAsia="Times New Roman" w:hAnsi="Times New Roman"/>
+          <w:sz w:val="24"/>
+          <w:szCs w:val="24"/>
+        </w:rPr>
+      </w:pPr>
+      <w:r>
+        <w:rPr>
+          <w:rtl w:val="0"/>
+        </w:rPr>
+      </w:r>
+    </w:p>
+    <w:p>
+      <w:pPr>
+        <w:pStyle w:val="Heading2"/>
         <w:rPr>
           <w:rFonts w:ascii="Times New Roman" w:cs="Times New Roman" w:eastAsia="Times New Roman" w:hAnsi="Times New Roman"/>
           <w:b w:val="1"/>
           <w:color w:val="000000"/>
           <w:sz w:val="24"/>
           <w:szCs w:val="24"/>
-          <w:rtl w:val="0"/>
-        </w:rPr>
-        <w:t xml:space="preserve">Project design and methods</w:t>
-      </w:r>
-    </w:p>
-    <w:p>
-      <w:pPr>
-        <w:rPr>
-          <w:rFonts w:ascii="Times New Roman" w:cs="Times New Roman" w:eastAsia="Times New Roman" w:hAnsi="Times New Roman"/>
-          <w:sz w:val="24"/>
-          <w:szCs w:val="24"/>
-        </w:rPr>
-      </w:pPr>
-      <w:r>
-        <w:rPr>
-          <w:rFonts w:ascii="Times New Roman" w:cs="Times New Roman" w:eastAsia="Times New Roman" w:hAnsi="Times New Roman"/>
-          <w:sz w:val="24"/>
-          <w:szCs w:val="24"/>
-          <w:rtl w:val="0"/>
-        </w:rPr>
-        <w:t xml:space="preserve">As our desire is to understand the feasibility and limitations of robotics in athletics environments, we will be direct in our research. We will design a robotic system capable of moving along a flat surface in two dimensions, with the sensors necessary to determine its own location relative to a ball and the goal.</w:t>
-      </w:r>
-    </w:p>
-    <w:p>
-      <w:pPr>
-        <w:pStyle w:val="Heading2"/>
-        <w:rPr>
-          <w:rFonts w:ascii="Times New Roman" w:cs="Times New Roman" w:eastAsia="Times New Roman" w:hAnsi="Times New Roman"/>
-          <w:sz w:val="24"/>
-          <w:szCs w:val="24"/>
         </w:rPr>
       </w:pPr>
       <w:r>
@@ -1142,66 +1185,6 @@
           <w:szCs w:val="24"/>
           <w:rtl w:val="0"/>
         </w:rPr>
-        <w:t xml:space="preserve">Project design</w:t>
-      </w:r>
-      <w:r>
-        <w:rPr>
-          <w:rtl w:val="0"/>
-        </w:rPr>
-      </w:r>
-    </w:p>
-    <w:p>
-      <w:pPr>
-        <w:rPr>
-          <w:rFonts w:ascii="Times New Roman" w:cs="Times New Roman" w:eastAsia="Times New Roman" w:hAnsi="Times New Roman"/>
-          <w:sz w:val="24"/>
-          <w:szCs w:val="24"/>
-        </w:rPr>
-      </w:pPr>
-      <w:r>
-        <w:rPr>
-          <w:rFonts w:ascii="Times New Roman" w:cs="Times New Roman" w:eastAsia="Times New Roman" w:hAnsi="Times New Roman"/>
-          <w:sz w:val="24"/>
-          <w:szCs w:val="24"/>
-          <w:rtl w:val="0"/>
-        </w:rPr>
-        <w:t xml:space="preserve">The research will be primarily qualitative, as it is mostly based on whether the robot is succeeding in its goal or not, and our adjustments needed to make it succeed more frequently. This consists of descriptions of the iterations we go through in order to accomplish our goal. The quantitative portion of the research is success rates for each iteration of the system to maintain a record of quantifiable improvement throughout the project. Thus, we will be collecting our data ourselves through experimenting with the system and adjusting it to meet our goals.</w:t>
-      </w:r>
-    </w:p>
-    <w:p>
-      <w:pPr>
-        <w:rPr>
-          <w:rFonts w:ascii="Times New Roman" w:cs="Times New Roman" w:eastAsia="Times New Roman" w:hAnsi="Times New Roman"/>
-          <w:sz w:val="24"/>
-          <w:szCs w:val="24"/>
-        </w:rPr>
-      </w:pPr>
-      <w:r>
-        <w:rPr>
-          <w:rtl w:val="0"/>
-        </w:rPr>
-      </w:r>
-    </w:p>
-    <w:p>
-      <w:pPr>
-        <w:pStyle w:val="Heading2"/>
-        <w:rPr>
-          <w:rFonts w:ascii="Times New Roman" w:cs="Times New Roman" w:eastAsia="Times New Roman" w:hAnsi="Times New Roman"/>
-          <w:b w:val="1"/>
-          <w:color w:val="000000"/>
-          <w:sz w:val="24"/>
-          <w:szCs w:val="24"/>
-        </w:rPr>
-      </w:pPr>
-      <w:r>
-        <w:rPr>
-          <w:rFonts w:ascii="Times New Roman" w:cs="Times New Roman" w:eastAsia="Times New Roman" w:hAnsi="Times New Roman"/>
-          <w:b w:val="1"/>
-          <w:color w:val="000000"/>
-          <w:sz w:val="24"/>
-          <w:szCs w:val="24"/>
-          <w:rtl w:val="0"/>
-        </w:rPr>
         <w:t xml:space="preserve">Methods and Sources</w:t>
       </w:r>
     </w:p>
@@ -1231,25 +1214,7 @@
           <w:szCs w:val="24"/>
           <w:rtl w:val="0"/>
         </w:rPr>
-        <w:t xml:space="preserve">Describe the tools, procedures, participants and sources of the research. When, where and how will you collect, select and </w:t>
-      </w:r>
-      <w:r>
-        <w:rPr>
-          <w:rFonts w:ascii="Times New Roman" w:cs="Times New Roman" w:eastAsia="Times New Roman" w:hAnsi="Times New Roman"/>
-          <w:sz w:val="24"/>
-          <w:szCs w:val="24"/>
-          <w:rtl w:val="0"/>
-        </w:rPr>
-        <w:t xml:space="preserve">analyze</w:t>
-      </w:r>
-      <w:r>
-        <w:rPr>
-          <w:rFonts w:ascii="Times New Roman" w:cs="Times New Roman" w:eastAsia="Times New Roman" w:hAnsi="Times New Roman"/>
-          <w:sz w:val="24"/>
-          <w:szCs w:val="24"/>
-          <w:rtl w:val="0"/>
-        </w:rPr>
-        <w:t xml:space="preserve"> data?</w:t>
+        <w:t xml:space="preserve">Describe the tools, procedures, participants and sources of the research. When, where and how will you collect, select and analyze data?</w:t>
       </w:r>
     </w:p>
     <w:p>
@@ -1276,7 +1241,7 @@
           <w:ilvl w:val="0"/>
           <w:numId w:val="1"/>
         </w:numPr>
-        <w:spacing w:after="0" w:afterAutospacing="0"/>
+        <w:spacing w:after="0" w:lineRule="auto"/>
         <w:ind w:left="720" w:hanging="360"/>
         <w:rPr>
           <w:rFonts w:ascii="Times New Roman" w:cs="Times New Roman" w:eastAsia="Times New Roman" w:hAnsi="Times New Roman"/>
@@ -1293,6 +1258,11 @@
           <w:rtl w:val="0"/>
         </w:rPr>
         <w:t xml:space="preserve">Place the robot at a constant start location (x,y)  relative to the goal.</w:t>
+      </w:r>
+      <w:r>
+        <w:rPr>
+          <w:rtl w:val="0"/>
+        </w:rPr>
       </w:r>
     </w:p>
     <w:p>
@@ -1301,7 +1271,7 @@
           <w:ilvl w:val="0"/>
           <w:numId w:val="1"/>
         </w:numPr>
-        <w:spacing w:after="0" w:afterAutospacing="0"/>
+        <w:spacing w:after="0" w:lineRule="auto"/>
         <w:ind w:left="720" w:hanging="360"/>
         <w:rPr>
           <w:rFonts w:ascii="Times New Roman" w:cs="Times New Roman" w:eastAsia="Times New Roman" w:hAnsi="Times New Roman"/>
@@ -1318,6 +1288,11 @@
           <w:rtl w:val="0"/>
         </w:rPr>
         <w:t xml:space="preserve">Place the ball at a variable, but predetermined, location.</w:t>
+      </w:r>
+      <w:r>
+        <w:rPr>
+          <w:rtl w:val="0"/>
+        </w:rPr>
       </w:r>
     </w:p>
     <w:p>
@@ -1326,7 +1301,7 @@
           <w:ilvl w:val="0"/>
           <w:numId w:val="1"/>
         </w:numPr>
-        <w:spacing w:after="0" w:afterAutospacing="0"/>
+        <w:spacing w:after="0" w:lineRule="auto"/>
         <w:ind w:left="720" w:hanging="360"/>
         <w:rPr>
           <w:rFonts w:ascii="Times New Roman" w:cs="Times New Roman" w:eastAsia="Times New Roman" w:hAnsi="Times New Roman"/>
@@ -1343,6 +1318,11 @@
           <w:rtl w:val="0"/>
         </w:rPr>
         <w:t xml:space="preserve">Kick the ball towards the opening of the goal.</w:t>
+      </w:r>
+      <w:r>
+        <w:rPr>
+          <w:rtl w:val="0"/>
+        </w:rPr>
       </w:r>
     </w:p>
     <w:p>
@@ -1351,7 +1331,7 @@
           <w:ilvl w:val="0"/>
           <w:numId w:val="1"/>
         </w:numPr>
-        <w:spacing w:after="0" w:afterAutospacing="0"/>
+        <w:spacing w:after="0" w:lineRule="auto"/>
         <w:ind w:left="720" w:hanging="360"/>
         <w:rPr>
           <w:rFonts w:ascii="Times New Roman" w:cs="Times New Roman" w:eastAsia="Times New Roman" w:hAnsi="Times New Roman"/>
@@ -1368,6 +1348,11 @@
           <w:rtl w:val="0"/>
         </w:rPr>
         <w:t xml:space="preserve">Record the response of the robot in its attempt to intercept the ball, and determine the success of this attempt.</w:t>
+      </w:r>
+      <w:r>
+        <w:rPr>
+          <w:rtl w:val="0"/>
+        </w:rPr>
       </w:r>
     </w:p>
     <w:p>
@@ -1376,7 +1361,7 @@
           <w:ilvl w:val="0"/>
           <w:numId w:val="1"/>
         </w:numPr>
-        <w:spacing w:after="0" w:afterAutospacing="0"/>
+        <w:spacing w:after="0" w:lineRule="auto"/>
         <w:ind w:left="720" w:hanging="360"/>
         <w:rPr>
           <w:rFonts w:ascii="Times New Roman" w:cs="Times New Roman" w:eastAsia="Times New Roman" w:hAnsi="Times New Roman"/>
@@ -1393,6 +1378,11 @@
           <w:rtl w:val="0"/>
         </w:rPr>
         <w:t xml:space="preserve">Repeat a significant number of times in order to understand the current state of the robot, its failures and successes. Change the starting location of the ball regularly according to the predetermined set of locations.</w:t>
+      </w:r>
+      <w:r>
+        <w:rPr>
+          <w:rtl w:val="0"/>
+        </w:rPr>
       </w:r>
     </w:p>
     <w:p>
@@ -1417,6 +1407,11 @@
           <w:rtl w:val="0"/>
         </w:rPr>
         <w:t xml:space="preserve">Make necessary changes to the system to improve response and increase success rate.</w:t>
+      </w:r>
+      <w:r>
+        <w:rPr>
+          <w:rtl w:val="0"/>
+        </w:rPr>
       </w:r>
     </w:p>
     <w:p>
@@ -1872,43 +1867,6 @@
     </w:p>
     <w:p>
       <w:pPr>
-        <w:keepNext w:val="0"/>
-        <w:keepLines w:val="0"/>
-        <w:pageBreakBefore w:val="0"/>
-        <w:widowControl w:val="1"/>
-        <w:pBdr>
-          <w:top w:space="0" w:sz="0" w:val="nil"/>
-          <w:left w:space="0" w:sz="0" w:val="nil"/>
-          <w:bottom w:space="0" w:sz="0" w:val="nil"/>
-          <w:right w:space="0" w:sz="0" w:val="nil"/>
-          <w:between w:space="0" w:sz="0" w:val="nil"/>
-        </w:pBdr>
-        <w:shd w:fill="auto" w:val="clear"/>
-        <w:spacing w:after="120" w:before="0" w:line="240" w:lineRule="auto"/>
-        <w:ind w:left="567" w:right="0" w:hanging="567"/>
-        <w:jc w:val="left"/>
-        <w:rPr>
-          <w:rFonts w:ascii="Times New Roman" w:cs="Times New Roman" w:eastAsia="Times New Roman" w:hAnsi="Times New Roman"/>
-          <w:b w:val="0"/>
-          <w:i w:val="0"/>
-          <w:smallCaps w:val="0"/>
-          <w:strike w:val="0"/>
-          <w:color w:val="000000"/>
-          <w:sz w:val="24"/>
-          <w:szCs w:val="24"/>
-          <w:u w:val="none"/>
-          <w:shd w:fill="auto" w:val="clear"/>
-          <w:vertAlign w:val="baseline"/>
-        </w:rPr>
-      </w:pPr>
-      <w:r>
-        <w:rPr>
-          <w:rtl w:val="0"/>
-        </w:rPr>
-      </w:r>
-    </w:p>
-    <w:p>
-      <w:pPr>
         <w:spacing w:after="0" w:line="480" w:lineRule="auto"/>
         <w:ind w:left="709" w:hanging="709"/>
         <w:rPr>
@@ -1924,7 +1882,7 @@
           <w:szCs w:val="24"/>
           <w:rtl w:val="0"/>
         </w:rPr>
-        <w:t xml:space="preserve">AuthorLastName, FirstInitial., &amp; Author LastName, FirstInitial. (Year). Title of article. Title of Journal, Volume(Issue), Page Number(s). https://doi.org/number</w:t>
+        <w:t xml:space="preserve">Siregar, S., bin Ibrahim, I., Sani M., &amp; Sari M. (2018). Design of Computer Vision Based Ball Detection System on Wheeled Robot Soccer. 2018 International Conference on Control, Electronics, Renewable Energy and Communications (ICCEREC), Pages 46-49. https://doi.org/10.1109/ICCEREC.2018.8711988</w:t>
       </w:r>
     </w:p>
     <w:p>
@@ -1944,7 +1902,7 @@
           <w:szCs w:val="24"/>
           <w:rtl w:val="0"/>
         </w:rPr>
-        <w:t xml:space="preserve">AuthorLastName, FirstInitial., &amp; Author LastName, FirstInitial. (Year). Title of article. Title of Journal, Volume(Issue), Page Number(s). https://doi.org/number</w:t>
+        <w:t xml:space="preserve">Qiushi Z., Dandan C., &amp; Ting C. (2012). An Obstacle Avoidance Method of Soccer Robot Based on Evolutionary Artificial Potential Field. Energy Procedia, Volume 16, Part C, Pages 1792-1798. https://doi.org/10.1016/j.egypro.2012.01.276</w:t>
       </w:r>
     </w:p>
     <w:p>
@@ -1962,49 +1920,15 @@
           <w:rFonts w:ascii="Times New Roman" w:cs="Times New Roman" w:eastAsia="Times New Roman" w:hAnsi="Times New Roman"/>
           <w:sz w:val="24"/>
           <w:szCs w:val="24"/>
-          <w:rtl w:val="0"/>
-        </w:rPr>
-        <w:t xml:space="preserve">AuthorLastName, FirstInitial., &amp; Author LastName, FirstInitial. (Year). Title of article. Title of Journal, Volume(Issue), Page Number(s). https://doi.org/number</w:t>
-      </w:r>
-    </w:p>
-    <w:p>
-      <w:pPr>
-        <w:spacing w:after="0" w:line="480" w:lineRule="auto"/>
-        <w:ind w:left="709" w:hanging="709"/>
-        <w:rPr>
-          <w:rFonts w:ascii="Times New Roman" w:cs="Times New Roman" w:eastAsia="Times New Roman" w:hAnsi="Times New Roman"/>
-          <w:sz w:val="24"/>
-          <w:szCs w:val="24"/>
-        </w:rPr>
-      </w:pPr>
-      <w:r>
-        <w:rPr>
-          <w:rFonts w:ascii="Times New Roman" w:cs="Times New Roman" w:eastAsia="Times New Roman" w:hAnsi="Times New Roman"/>
-          <w:sz w:val="24"/>
-          <w:szCs w:val="24"/>
-          <w:rtl w:val="0"/>
-        </w:rPr>
-        <w:t xml:space="preserve">AuthorLastName, FirstInitial., &amp; Author LastName, FirstInitial. (Year). Title of article. Title of Journal, Volume(Issue), Page Number(s). https://doi.org/number</w:t>
-      </w:r>
-    </w:p>
-    <w:p>
-      <w:pPr>
-        <w:spacing w:after="0" w:line="480" w:lineRule="auto"/>
-        <w:ind w:left="709" w:hanging="709"/>
-        <w:rPr>
-          <w:rFonts w:ascii="Times New Roman" w:cs="Times New Roman" w:eastAsia="Times New Roman" w:hAnsi="Times New Roman"/>
-          <w:sz w:val="24"/>
-          <w:szCs w:val="24"/>
-        </w:rPr>
-      </w:pPr>
-      <w:r>
-        <w:rPr>
-          <w:rFonts w:ascii="Times New Roman" w:cs="Times New Roman" w:eastAsia="Times New Roman" w:hAnsi="Times New Roman"/>
-          <w:sz w:val="24"/>
-          <w:szCs w:val="24"/>
-          <w:rtl w:val="0"/>
-        </w:rPr>
-        <w:t xml:space="preserve">AuthorLastName, FirstInitial., &amp; Author LastName, FirstInitial. (Year). Title of article. Title of Journal, Volume(Issue), Page Number(s). https://doi.org/number</w:t>
+          <w:shd w:fill="fcfcfc" w:val="clear"/>
+          <w:rtl w:val="0"/>
+        </w:rPr>
+        <w:t xml:space="preserve">Chen, X. &amp; Gao, P. (2020). Path planning and control of soccer robot based on genetic algorithm. Journal of Ambient Intelligence And Humanized Computing, 11, Pages 6177–6186. https://doi.org/10.1007/s12652-019-01635-1</w:t>
+      </w:r>
+      <w:r>
+        <w:rPr>
+          <w:rtl w:val="0"/>
+        </w:rPr>
       </w:r>
     </w:p>
     <w:p>
@@ -2661,8 +2585,8 @@
       </w:r>
     </w:p>
     <w:sectPr>
-      <w:headerReference r:id="rId8" w:type="default"/>
-      <w:headerReference r:id="rId9" w:type="first"/>
+      <w:headerReference r:id="rId7" w:type="default"/>
+      <w:headerReference r:id="rId8" w:type="first"/>
       <w:pgSz w:h="16838" w:w="11906" w:orient="portrait"/>
       <w:pgMar w:bottom="1440" w:top="1440" w:left="1440" w:right="1440" w:header="708" w:footer="708"/>
       <w:pgNumType w:start="1"/>
@@ -2678,7 +2602,6 @@
     <w:pPr>
       <w:keepNext w:val="0"/>
       <w:keepLines w:val="0"/>
-      <w:pageBreakBefore w:val="0"/>
       <w:widowControl w:val="1"/>
       <w:pBdr>
         <w:top w:space="0" w:sz="0" w:val="nil"/>
@@ -2736,7 +2659,6 @@
     <w:pPr>
       <w:keepNext w:val="0"/>
       <w:keepLines w:val="0"/>
-      <w:pageBreakBefore w:val="0"/>
       <w:widowControl w:val="1"/>
       <w:pBdr>
         <w:top w:space="0" w:sz="0" w:val="nil"/>
@@ -3062,6 +2984,122 @@
     </w:rPr>
   </w:style>
   <w:style w:type="paragraph" w:styleId="Normal" w:default="1">
+    <w:name w:val="normal"/>
+  </w:style>
+  <w:style w:type="table" w:styleId="TableNormal" w:default="1">
+    <w:name w:val="Table Normal"/>
+  </w:style>
+  <w:style w:type="paragraph" w:styleId="Heading1">
+    <w:name w:val="heading 1"/>
+    <w:basedOn w:val="Normal"/>
+    <w:next w:val="Normal"/>
+    <w:pPr>
+      <w:keepNext w:val="1"/>
+      <w:keepLines w:val="1"/>
+      <w:spacing w:after="0" w:before="320" w:line="240" w:lineRule="auto"/>
+    </w:pPr>
+    <w:rPr>
+      <w:rFonts w:ascii="Calibri" w:cs="Calibri" w:eastAsia="Calibri" w:hAnsi="Calibri"/>
+      <w:color w:val="2f5496"/>
+      <w:sz w:val="32"/>
+      <w:szCs w:val="32"/>
+    </w:rPr>
+  </w:style>
+  <w:style w:type="paragraph" w:styleId="Heading2">
+    <w:name w:val="heading 2"/>
+    <w:basedOn w:val="Normal"/>
+    <w:next w:val="Normal"/>
+    <w:pPr>
+      <w:keepNext w:val="1"/>
+      <w:keepLines w:val="1"/>
+      <w:spacing w:after="0" w:before="80" w:line="240" w:lineRule="auto"/>
+    </w:pPr>
+    <w:rPr>
+      <w:rFonts w:ascii="Calibri" w:cs="Calibri" w:eastAsia="Calibri" w:hAnsi="Calibri"/>
+      <w:color w:val="404040"/>
+      <w:sz w:val="28"/>
+      <w:szCs w:val="28"/>
+    </w:rPr>
+  </w:style>
+  <w:style w:type="paragraph" w:styleId="Heading3">
+    <w:name w:val="heading 3"/>
+    <w:basedOn w:val="Normal"/>
+    <w:next w:val="Normal"/>
+    <w:pPr>
+      <w:keepNext w:val="1"/>
+      <w:keepLines w:val="1"/>
+      <w:spacing w:after="0" w:before="40" w:line="240" w:lineRule="auto"/>
+    </w:pPr>
+    <w:rPr>
+      <w:rFonts w:ascii="Calibri" w:cs="Calibri" w:eastAsia="Calibri" w:hAnsi="Calibri"/>
+      <w:color w:val="44546a"/>
+      <w:sz w:val="24"/>
+      <w:szCs w:val="24"/>
+    </w:rPr>
+  </w:style>
+  <w:style w:type="paragraph" w:styleId="Heading4">
+    <w:name w:val="heading 4"/>
+    <w:basedOn w:val="Normal"/>
+    <w:next w:val="Normal"/>
+    <w:pPr>
+      <w:keepNext w:val="1"/>
+      <w:keepLines w:val="1"/>
+      <w:spacing w:after="0" w:before="40" w:lineRule="auto"/>
+    </w:pPr>
+    <w:rPr>
+      <w:rFonts w:ascii="Calibri" w:cs="Calibri" w:eastAsia="Calibri" w:hAnsi="Calibri"/>
+      <w:sz w:val="22"/>
+      <w:szCs w:val="22"/>
+    </w:rPr>
+  </w:style>
+  <w:style w:type="paragraph" w:styleId="Heading5">
+    <w:name w:val="heading 5"/>
+    <w:basedOn w:val="Normal"/>
+    <w:next w:val="Normal"/>
+    <w:pPr>
+      <w:keepNext w:val="1"/>
+      <w:keepLines w:val="1"/>
+      <w:spacing w:after="0" w:before="40" w:lineRule="auto"/>
+    </w:pPr>
+    <w:rPr>
+      <w:rFonts w:ascii="Calibri" w:cs="Calibri" w:eastAsia="Calibri" w:hAnsi="Calibri"/>
+      <w:color w:val="44546a"/>
+      <w:sz w:val="22"/>
+      <w:szCs w:val="22"/>
+    </w:rPr>
+  </w:style>
+  <w:style w:type="paragraph" w:styleId="Heading6">
+    <w:name w:val="heading 6"/>
+    <w:basedOn w:val="Normal"/>
+    <w:next w:val="Normal"/>
+    <w:pPr>
+      <w:keepNext w:val="1"/>
+      <w:keepLines w:val="1"/>
+      <w:spacing w:after="0" w:before="40" w:lineRule="auto"/>
+    </w:pPr>
+    <w:rPr>
+      <w:rFonts w:ascii="Calibri" w:cs="Calibri" w:eastAsia="Calibri" w:hAnsi="Calibri"/>
+      <w:i w:val="1"/>
+      <w:color w:val="44546a"/>
+      <w:sz w:val="21"/>
+      <w:szCs w:val="21"/>
+    </w:rPr>
+  </w:style>
+  <w:style w:type="paragraph" w:styleId="Title">
+    <w:name w:val="Title"/>
+    <w:basedOn w:val="Normal"/>
+    <w:next w:val="Normal"/>
+    <w:pPr>
+      <w:spacing w:after="0" w:line="240" w:lineRule="auto"/>
+    </w:pPr>
+    <w:rPr>
+      <w:rFonts w:ascii="Calibri" w:cs="Calibri" w:eastAsia="Calibri" w:hAnsi="Calibri"/>
+      <w:color w:val="4472c4"/>
+      <w:sz w:val="56"/>
+      <w:szCs w:val="56"/>
+    </w:rPr>
+  </w:style>
+  <w:style w:type="paragraph" w:styleId="Normal" w:default="1">
     <w:name w:val="Normal"/>
     <w:qFormat w:val="1"/>
     <w:rsid w:val="0026609F"/>
@@ -3865,6 +3903,35 @@
       <w:szCs w:val="24"/>
       <w:lang w:val="en-US"/>
     </w:rPr>
+  </w:style>
+  <w:style w:type="paragraph" w:styleId="Subtitle">
+    <w:name w:val="Subtitle"/>
+    <w:basedOn w:val="Normal"/>
+    <w:next w:val="Normal"/>
+    <w:pPr>
+      <w:spacing w:line="240" w:lineRule="auto"/>
+    </w:pPr>
+    <w:rPr>
+      <w:rFonts w:ascii="Calibri" w:cs="Calibri" w:eastAsia="Calibri" w:hAnsi="Calibri"/>
+      <w:sz w:val="24"/>
+      <w:szCs w:val="24"/>
+    </w:rPr>
+  </w:style>
+  <w:style w:type="table" w:styleId="Table1">
+    <w:basedOn w:val="TableNormal"/>
+    <w:pPr>
+      <w:spacing w:after="0" w:line="240" w:lineRule="auto"/>
+    </w:pPr>
+    <w:tblPr>
+      <w:tblStyleRowBandSize w:val="1"/>
+      <w:tblStyleColBandSize w:val="1"/>
+      <w:tblCellMar>
+        <w:top w:w="0.0" w:type="dxa"/>
+        <w:left w:w="108.0" w:type="dxa"/>
+        <w:bottom w:w="0.0" w:type="dxa"/>
+        <w:right w:w="108.0" w:type="dxa"/>
+      </w:tblCellMar>
+    </w:tblPr>
   </w:style>
   <w:style w:type="paragraph" w:styleId="Subtitle">
     <w:name w:val="Subtitle"/>
@@ -4195,7 +4262,7 @@
 
 <file path=customXML/item1.xml><?xml version="1.0" encoding="utf-8"?>
 <go:gDocsCustomXmlDataStorage xmlns:go="http://customooxmlschemas.google.com/" xmlns:r="http://schemas.openxmlformats.org/officeDocument/2006/relationships">
-  <go:docsCustomData xmlns:go="http://customooxmlschemas.google.com/" roundtripDataSignature="AMtx7mhPqAMSCqz7QFPJrZ0Asxqdfav/ow==">AMUW2mXvBgZHBEVgnJKWoSqHTjfQB1gYpXsFoBxl7t4MUalJ8+3SaWdx9nLfbpFgDTWF0K3wuk7ZuGI7I6AI6hiA+vgSZ++1mfh/y6enYnPeNMBH21YU/W0=</go:docsCustomData>
+  <go:docsCustomData xmlns:go="http://customooxmlschemas.google.com/" roundtripDataSignature="AMtx7miW8DqAbdsOH4qwqc8Hn1WNKVqD5w==">AMUW2mWUzLE3dOU8F/VZB4qJc7jszTix9dyxCxL2TZk9Lfh31QjjleukZ2wyLBmdQuYNUAuruLJqgiuC4kc+J3pEoG0OAZPIksuJvUpxu/lTwW/8lGrfFl8GMKY6DvpCgZVTzVCi/IQD7ec6hd73oplJiUbfsq9/ovPV4fl6e05cJziPzDpdScw=</go:docsCustomData>
 </go:gDocsCustomXmlDataStorage>
 </file>
 

</xml_diff>

<commit_message>
Finished final implication section, added research schedule, more cleanup
</commit_message>
<xml_diff>
--- a/Research-proposal-template.docx
+++ b/Research-proposal-template.docx
@@ -293,7 +293,7 @@
           <w:szCs w:val="24"/>
           <w:rtl w:val="0"/>
         </w:rPr>
-        <w:t xml:space="preserve">Alex Hardy</w:t>
+        <w:t xml:space="preserve">Alexander Hardy</w:t>
       </w:r>
     </w:p>
     <w:p>
@@ -508,6 +508,16 @@
     </w:p>
     <w:p>
       <w:pPr>
+        <w:rPr/>
+      </w:pPr>
+      <w:r>
+        <w:rPr>
+          <w:rtl w:val="0"/>
+        </w:rPr>
+      </w:r>
+    </w:p>
+    <w:p>
+      <w:pPr>
         <w:ind w:left="0" w:firstLine="0"/>
         <w:rPr>
           <w:rFonts w:ascii="Times New Roman" w:cs="Times New Roman" w:eastAsia="Times New Roman" w:hAnsi="Times New Roman"/>
@@ -528,11 +538,7 @@
     <w:p>
       <w:pPr>
         <w:ind w:left="0" w:firstLine="0"/>
-        <w:rPr>
-          <w:rFonts w:ascii="Times New Roman" w:cs="Times New Roman" w:eastAsia="Times New Roman" w:hAnsi="Times New Roman"/>
-          <w:sz w:val="24"/>
-          <w:szCs w:val="24"/>
-        </w:rPr>
+        <w:rPr/>
       </w:pPr>
       <w:r>
         <w:rPr>
@@ -543,11 +549,6 @@
         </w:rPr>
         <w:t xml:space="preserve">By configuring a simple field with a defined goal, an external camera on the robot as well as a camera monitoring the field of play, the robot will be able to process the feeds in tandem to calculate the speed, trajectory, and position of the ball at a given moment, and calculate the movements needed in order to prevent the ball from entering the defined goal area.  Furthermore, our project has room to grow into not just a goalie, but into a robot capable of scoring a goal as well.</w:t>
       </w:r>
-    </w:p>
-    <w:p>
-      <w:pPr>
-        <w:rPr/>
-      </w:pPr>
       <w:r>
         <w:rPr>
           <w:rtl w:val="0"/>
@@ -557,6 +558,7 @@
     <w:p>
       <w:pPr>
         <w:pStyle w:val="Heading2"/>
+        <w:spacing w:line="360" w:lineRule="auto"/>
         <w:rPr>
           <w:rFonts w:ascii="Times New Roman" w:cs="Times New Roman" w:eastAsia="Times New Roman" w:hAnsi="Times New Roman"/>
           <w:b w:val="1"/>
@@ -593,7 +595,7 @@
           <w:szCs w:val="24"/>
           <w:rtl w:val="0"/>
         </w:rPr>
-        <w:t xml:space="preserve">From the period of 2000 to 2017, obesity prevalence in the United States rose by 11 percent, to an estimated 41 percent of Americans struggling with obesity.  While many alternatives to combat obesity, such as technological improvements in dietary plans and exercise equipment can help curve the problem for active Americans, keeping them entertained during the process has continued to be an ever-increasing dilemma.  </w:t>
+        <w:t xml:space="preserve">From the period of 2000 to 2017, obesity prevalence in the United States rose by 11 percent, to an estimated 41 percent of Americans struggling with obesity [1].  While many alternatives to combat obesity, such as technological improvements in dietary plans and exercise equipment can help curve the problem for active Americans, keeping them entertained during the process has continued to be an ever-increasing dilemma.  </w:t>
       </w:r>
     </w:p>
     <w:p>
@@ -674,22 +676,8 @@
     </w:p>
     <w:p>
       <w:pPr>
-        <w:ind w:left="0" w:firstLine="0"/>
-        <w:rPr>
-          <w:rFonts w:ascii="Times New Roman" w:cs="Times New Roman" w:eastAsia="Times New Roman" w:hAnsi="Times New Roman"/>
-          <w:sz w:val="24"/>
-          <w:szCs w:val="24"/>
-        </w:rPr>
-      </w:pPr>
-      <w:r>
-        <w:rPr>
-          <w:rtl w:val="0"/>
-        </w:rPr>
-      </w:r>
-    </w:p>
-    <w:p>
-      <w:pPr>
         <w:pStyle w:val="Heading2"/>
+        <w:spacing w:line="360" w:lineRule="auto"/>
         <w:rPr>
           <w:rFonts w:ascii="Times New Roman" w:cs="Times New Roman" w:eastAsia="Times New Roman" w:hAnsi="Times New Roman"/>
           <w:b w:val="1"/>
@@ -725,26 +713,32 @@
           <w:szCs w:val="24"/>
           <w:rtl w:val="0"/>
         </w:rPr>
-        <w:t xml:space="preserve">As we move forward into the second quarter of the 12st century, improvement in the consumer market for robotics is estimated to explode.  Using robotics such as these for exercise and entertainment is a new and rapidly growing field, and our project aims to capitalise on this crucial time period.  We believe that the use of AI and robotics in gyms, homes, and training facilities will help the rising generation of athletes and gamers. </w:t>
-      </w:r>
-    </w:p>
-    <w:p>
-      <w:pPr>
-        <w:rPr>
-          <w:rFonts w:ascii="Times New Roman" w:cs="Times New Roman" w:eastAsia="Times New Roman" w:hAnsi="Times New Roman"/>
-          <w:sz w:val="24"/>
-          <w:szCs w:val="24"/>
-        </w:rPr>
-      </w:pPr>
-      <w:r>
-        <w:rPr>
-          <w:rtl w:val="0"/>
-        </w:rPr>
+        <w:t xml:space="preserve">As we move forward into the second quarter of the 21</w:t>
+      </w:r>
+      <w:r>
+        <w:rPr>
+          <w:rFonts w:ascii="Times New Roman" w:cs="Times New Roman" w:eastAsia="Times New Roman" w:hAnsi="Times New Roman"/>
+          <w:sz w:val="24"/>
+          <w:szCs w:val="24"/>
+          <w:vertAlign w:val="superscript"/>
+          <w:rtl w:val="0"/>
+        </w:rPr>
+        <w:t xml:space="preserve">st</w:t>
+      </w:r>
+      <w:r>
+        <w:rPr>
+          <w:rFonts w:ascii="Times New Roman" w:cs="Times New Roman" w:eastAsia="Times New Roman" w:hAnsi="Times New Roman"/>
+          <w:sz w:val="24"/>
+          <w:szCs w:val="24"/>
+          <w:rtl w:val="0"/>
+        </w:rPr>
+        <w:t xml:space="preserve"> century, improvement in the consumer market for robotics is estimated to explode.  Using robotics such as these for exercise and entertainment is a new and rapidly growing field, and our project aims to capitalise on this crucial time period.  We believe that the use of AI and robotics in gyms, homes, and training facilities will help the rising generation of athletes and gamers. </w:t>
       </w:r>
     </w:p>
     <w:p>
       <w:pPr>
         <w:pStyle w:val="Heading2"/>
+        <w:spacing w:line="360" w:lineRule="auto"/>
         <w:rPr>
           <w:rFonts w:ascii="Times New Roman" w:cs="Times New Roman" w:eastAsia="Times New Roman" w:hAnsi="Times New Roman"/>
           <w:sz w:val="24"/>
@@ -760,7 +754,7 @@
           <w:szCs w:val="24"/>
           <w:rtl w:val="0"/>
         </w:rPr>
-        <w:t xml:space="preserve">Conclude </w:t>
+        <w:t xml:space="preserve">Conclusion </w:t>
       </w:r>
       <w:r>
         <w:rPr>
@@ -789,20 +783,22 @@
     </w:p>
     <w:p>
       <w:pPr>
-        <w:rPr>
-          <w:rFonts w:ascii="Times New Roman" w:cs="Times New Roman" w:eastAsia="Times New Roman" w:hAnsi="Times New Roman"/>
-          <w:sz w:val="24"/>
-          <w:szCs w:val="24"/>
-        </w:rPr>
-      </w:pPr>
-      <w:r>
-        <w:rPr>
-          <w:rtl w:val="0"/>
-        </w:rPr>
-      </w:r>
-    </w:p>
-    <w:p>
-      <w:pPr>
+        <w:ind w:left="0" w:firstLine="0"/>
+        <w:rPr>
+          <w:rFonts w:ascii="Times New Roman" w:cs="Times New Roman" w:eastAsia="Times New Roman" w:hAnsi="Times New Roman"/>
+          <w:sz w:val="24"/>
+          <w:szCs w:val="24"/>
+        </w:rPr>
+      </w:pPr>
+      <w:r>
+        <w:rPr>
+          <w:rtl w:val="0"/>
+        </w:rPr>
+      </w:r>
+    </w:p>
+    <w:p>
+      <w:pPr>
+        <w:ind w:left="0" w:firstLine="0"/>
         <w:rPr>
           <w:rFonts w:ascii="Times New Roman" w:cs="Times New Roman" w:eastAsia="Times New Roman" w:hAnsi="Times New Roman"/>
           <w:sz w:val="24"/>
@@ -897,53 +893,25 @@
           <w:szCs w:val="24"/>
           <w:rtl w:val="0"/>
         </w:rPr>
-        <w:t xml:space="preserve">Siregar [3] conducted a similar experiment in which a robot was created that could detect a ball using the onboard camera and plan its movement according to the ball’s distance, position, and movement. They reported 100% accuracy in planned movement, though their measurements to obtain this figure were strictly observational. Multiple details such as locomotion type and ball interaction behaviour differ from our own design, but, regardless, several of the computer vision related principles that were found to be successful, such as pixel mapping, could prove useful as we seek to adapt and apply them to our own project.</w:t>
-      </w:r>
-    </w:p>
-    <w:p>
-      <w:pPr>
-        <w:rPr>
-          <w:rFonts w:ascii="Times New Roman" w:cs="Times New Roman" w:eastAsia="Times New Roman" w:hAnsi="Times New Roman"/>
-          <w:sz w:val="24"/>
-          <w:szCs w:val="24"/>
-        </w:rPr>
-      </w:pPr>
-      <w:r>
-        <w:rPr>
-          <w:rtl w:val="0"/>
-        </w:rPr>
-      </w:r>
-    </w:p>
-    <w:p>
-      <w:pPr>
-        <w:rPr>
-          <w:rFonts w:ascii="Times New Roman" w:cs="Times New Roman" w:eastAsia="Times New Roman" w:hAnsi="Times New Roman"/>
-          <w:sz w:val="24"/>
-          <w:szCs w:val="24"/>
-        </w:rPr>
-      </w:pPr>
-      <w:r>
-        <w:rPr>
-          <w:rFonts w:ascii="Times New Roman" w:cs="Times New Roman" w:eastAsia="Times New Roman" w:hAnsi="Times New Roman"/>
-          <w:sz w:val="24"/>
-          <w:szCs w:val="24"/>
-          <w:rtl w:val="0"/>
-        </w:rPr>
-        <w:t xml:space="preserve">Zhang [4] also discusses topics applicable to our own project design in their research paper regarding motion planning and obstacle avoidance. They constructed a simulation in which an agent would plan its motion using a genetic algorithm to train parameters for an artificial potential field (APF). Their paper contained much useful methodology for using an APF in a practical manner with grid-based motion planning.  We may or may not use a genetic algorithm to train the optimal parameters, but the paper definitely presents an APF as a very viable option for motion planning in our own project. This is true especially as our use case naturally doesn’t need us to overcome local minimums, a concept reinforced by other studies [5].</w:t>
-      </w:r>
-    </w:p>
-    <w:p>
-      <w:pPr>
-        <w:rPr>
-          <w:rFonts w:ascii="Times New Roman" w:cs="Times New Roman" w:eastAsia="Times New Roman" w:hAnsi="Times New Roman"/>
-          <w:sz w:val="24"/>
-          <w:szCs w:val="24"/>
-        </w:rPr>
-      </w:pPr>
-      <w:r>
-        <w:rPr>
-          <w:rtl w:val="0"/>
-        </w:rPr>
+        <w:t xml:space="preserve">Siregar [2] conducted a similar experiment in which a robot was created that could detect a ball using the onboard camera and plan its movement according to the ball’s distance, position, and movement. They reported 100% accuracy in planned movement, though their measurements to obtain this figure were strictly observational. Multiple details such as locomotion type and ball interaction behaviour differ from our own design, but, regardless, several of the computer vision related principles that were found to be successful, such as pixel mapping, could prove useful as we seek to adapt and apply them to our own project.</w:t>
+      </w:r>
+    </w:p>
+    <w:p>
+      <w:pPr>
+        <w:rPr>
+          <w:rFonts w:ascii="Times New Roman" w:cs="Times New Roman" w:eastAsia="Times New Roman" w:hAnsi="Times New Roman"/>
+          <w:sz w:val="24"/>
+          <w:szCs w:val="24"/>
+        </w:rPr>
+      </w:pPr>
+      <w:r>
+        <w:rPr>
+          <w:rFonts w:ascii="Times New Roman" w:cs="Times New Roman" w:eastAsia="Times New Roman" w:hAnsi="Times New Roman"/>
+          <w:sz w:val="24"/>
+          <w:szCs w:val="24"/>
+          <w:rtl w:val="0"/>
+        </w:rPr>
+        <w:t xml:space="preserve">Zhang [3] also discusses topics applicable to our own project design in their research paper regarding motion planning and obstacle avoidance. They constructed a simulation in which an agent would plan its motion using a genetic algorithm to train parameters for an artificial potential field (APF). Their paper contained much useful methodology for using an APF in a practical manner with grid-based motion planning.  We may or may not use a genetic algorithm to train the optimal parameters, but the paper definitely presents an APF as a very viable option for motion planning in our own project. This is true especially as our use case naturally doesn’t need us to overcome local minimums, a concept reinforced by other studies [4].</w:t>
       </w:r>
     </w:p>
     <w:p>
@@ -988,20 +956,6 @@
           <w:rtl w:val="0"/>
         </w:rPr>
         <w:t xml:space="preserve">One of the only debates we could find in robotic soccer literature was regarding the approach to getting to the ball whether it be by way of a more classical controls approach, APF paired with a genetic algorithm, or reinforcement learning. Even then, these are just different approaches to slightly different problems and may not be fully referable to as a “debate.”</w:t>
-      </w:r>
-    </w:p>
-    <w:p>
-      <w:pPr>
-        <w:rPr>
-          <w:rFonts w:ascii="Times New Roman" w:cs="Times New Roman" w:eastAsia="Times New Roman" w:hAnsi="Times New Roman"/>
-          <w:sz w:val="24"/>
-          <w:szCs w:val="24"/>
-        </w:rPr>
-      </w:pPr>
-      <w:r>
-        <w:rPr>
-          <w:rtl w:val="0"/>
-        </w:rPr>
       </w:r>
     </w:p>
     <w:p>
@@ -1033,6 +987,7 @@
       <w:pPr>
         <w:rPr>
           <w:rFonts w:ascii="Times New Roman" w:cs="Times New Roman" w:eastAsia="Times New Roman" w:hAnsi="Times New Roman"/>
+          <w:b w:val="1"/>
           <w:sz w:val="24"/>
           <w:szCs w:val="24"/>
         </w:rPr>
@@ -1046,17 +1001,6 @@
         </w:rPr>
         <w:t xml:space="preserve">Overall, there seem to be multiple studies concerning motion planning and computer vision, especially in soccer-themed robotics. However, a gap our project may be able to fill lies in specific obstacle non-avoidance with computer vision based ball detection, especially as it relates to guarding a goal as a goalie. Specifically, we may be able to fill a gap by using reinforcement learning to adjust parameters of an APF as opposed to a genetic algorithm. In addition, we are only studying a single agent system while many studies deal with multi-agent systems.</w:t>
       </w:r>
-    </w:p>
-    <w:p>
-      <w:pPr>
-        <w:jc w:val="center"/>
-        <w:rPr>
-          <w:rFonts w:ascii="Times New Roman" w:cs="Times New Roman" w:eastAsia="Times New Roman" w:hAnsi="Times New Roman"/>
-          <w:b w:val="1"/>
-          <w:sz w:val="24"/>
-          <w:szCs w:val="24"/>
-        </w:rPr>
-      </w:pPr>
       <w:r>
         <w:br w:type="page"/>
       </w:r>
@@ -1091,6 +1035,22 @@
     </w:p>
     <w:p>
       <w:pPr>
+        <w:jc w:val="center"/>
+        <w:rPr>
+          <w:rFonts w:ascii="Times New Roman" w:cs="Times New Roman" w:eastAsia="Times New Roman" w:hAnsi="Times New Roman"/>
+          <w:b w:val="1"/>
+          <w:sz w:val="24"/>
+          <w:szCs w:val="24"/>
+        </w:rPr>
+      </w:pPr>
+      <w:r>
+        <w:rPr>
+          <w:rtl w:val="0"/>
+        </w:rPr>
+      </w:r>
+    </w:p>
+    <w:p>
+      <w:pPr>
         <w:rPr>
           <w:rFonts w:ascii="Times New Roman" w:cs="Times New Roman" w:eastAsia="Times New Roman" w:hAnsi="Times New Roman"/>
           <w:sz w:val="24"/>
@@ -1110,6 +1070,7 @@
     <w:p>
       <w:pPr>
         <w:pStyle w:val="Heading2"/>
+        <w:spacing w:line="360" w:lineRule="auto"/>
         <w:rPr>
           <w:rFonts w:ascii="Times New Roman" w:cs="Times New Roman" w:eastAsia="Times New Roman" w:hAnsi="Times New Roman"/>
           <w:sz w:val="24"/>
@@ -1153,50 +1114,25 @@
     </w:p>
     <w:p>
       <w:pPr>
-        <w:rPr>
-          <w:rFonts w:ascii="Times New Roman" w:cs="Times New Roman" w:eastAsia="Times New Roman" w:hAnsi="Times New Roman"/>
-          <w:sz w:val="24"/>
-          <w:szCs w:val="24"/>
-        </w:rPr>
-      </w:pPr>
-      <w:r>
-        <w:rPr>
-          <w:rtl w:val="0"/>
-        </w:rPr>
-      </w:r>
-    </w:p>
-    <w:p>
-      <w:pPr>
         <w:pStyle w:val="Heading2"/>
+        <w:spacing w:line="360" w:lineRule="auto"/>
+        <w:rPr/>
+      </w:pPr>
+      <w:r>
         <w:rPr>
           <w:rFonts w:ascii="Times New Roman" w:cs="Times New Roman" w:eastAsia="Times New Roman" w:hAnsi="Times New Roman"/>
           <w:b w:val="1"/>
           <w:color w:val="000000"/>
           <w:sz w:val="24"/>
           <w:szCs w:val="24"/>
-        </w:rPr>
-      </w:pPr>
-      <w:r>
-        <w:rPr>
-          <w:rFonts w:ascii="Times New Roman" w:cs="Times New Roman" w:eastAsia="Times New Roman" w:hAnsi="Times New Roman"/>
-          <w:b w:val="1"/>
-          <w:color w:val="000000"/>
-          <w:sz w:val="24"/>
-          <w:szCs w:val="24"/>
           <w:rtl w:val="0"/>
         </w:rPr>
         <w:t xml:space="preserve">Methods and Sources</w:t>
       </w:r>
-    </w:p>
-    <w:p>
-      <w:pPr>
-        <w:rPr/>
-      </w:pPr>
-      <w:r>
-        <w:rPr>
-          <w:rtl w:val="0"/>
-        </w:rPr>
-        <w:t xml:space="preserve">TODO</w:t>
+      <w:r>
+        <w:rPr>
+          <w:rtl w:val="0"/>
+        </w:rPr>
       </w:r>
     </w:p>
     <w:p>
@@ -1239,7 +1175,7 @@
       <w:pPr>
         <w:numPr>
           <w:ilvl w:val="0"/>
-          <w:numId w:val="1"/>
+          <w:numId w:val="7"/>
         </w:numPr>
         <w:spacing w:after="0" w:lineRule="auto"/>
         <w:ind w:left="720" w:hanging="360"/>
@@ -1269,7 +1205,7 @@
       <w:pPr>
         <w:numPr>
           <w:ilvl w:val="0"/>
-          <w:numId w:val="1"/>
+          <w:numId w:val="7"/>
         </w:numPr>
         <w:spacing w:after="0" w:lineRule="auto"/>
         <w:ind w:left="720" w:hanging="360"/>
@@ -1299,7 +1235,7 @@
       <w:pPr>
         <w:numPr>
           <w:ilvl w:val="0"/>
-          <w:numId w:val="1"/>
+          <w:numId w:val="7"/>
         </w:numPr>
         <w:spacing w:after="0" w:lineRule="auto"/>
         <w:ind w:left="720" w:hanging="360"/>
@@ -1329,7 +1265,7 @@
       <w:pPr>
         <w:numPr>
           <w:ilvl w:val="0"/>
-          <w:numId w:val="1"/>
+          <w:numId w:val="7"/>
         </w:numPr>
         <w:spacing w:after="0" w:lineRule="auto"/>
         <w:ind w:left="720" w:hanging="360"/>
@@ -1359,7 +1295,7 @@
       <w:pPr>
         <w:numPr>
           <w:ilvl w:val="0"/>
-          <w:numId w:val="1"/>
+          <w:numId w:val="7"/>
         </w:numPr>
         <w:spacing w:after="0" w:lineRule="auto"/>
         <w:ind w:left="720" w:hanging="360"/>
@@ -1379,6 +1315,201 @@
         </w:rPr>
         <w:t xml:space="preserve">Repeat a significant number of times in order to understand the current state of the robot, its failures and successes. Change the starting location of the ball regularly according to the predetermined set of locations.</w:t>
       </w:r>
+      <w:r>
+        <w:rPr>
+          <w:rtl w:val="0"/>
+        </w:rPr>
+      </w:r>
+    </w:p>
+    <w:p>
+      <w:pPr>
+        <w:numPr>
+          <w:ilvl w:val="0"/>
+          <w:numId w:val="7"/>
+        </w:numPr>
+        <w:ind w:left="720" w:hanging="360"/>
+        <w:rPr>
+          <w:rFonts w:ascii="Times New Roman" w:cs="Times New Roman" w:eastAsia="Times New Roman" w:hAnsi="Times New Roman"/>
+          <w:sz w:val="24"/>
+          <w:szCs w:val="24"/>
+          <w:u w:val="none"/>
+        </w:rPr>
+      </w:pPr>
+      <w:r>
+        <w:rPr>
+          <w:rFonts w:ascii="Times New Roman" w:cs="Times New Roman" w:eastAsia="Times New Roman" w:hAnsi="Times New Roman"/>
+          <w:sz w:val="24"/>
+          <w:szCs w:val="24"/>
+          <w:rtl w:val="0"/>
+        </w:rPr>
+        <w:t xml:space="preserve">Make necessary changes to the system to improve response and increase success rate.</w:t>
+      </w:r>
+      <w:r>
+        <w:rPr>
+          <w:rtl w:val="0"/>
+        </w:rPr>
+      </w:r>
+    </w:p>
+    <w:p>
+      <w:pPr>
+        <w:rPr>
+          <w:rFonts w:ascii="Times New Roman" w:cs="Times New Roman" w:eastAsia="Times New Roman" w:hAnsi="Times New Roman"/>
+          <w:sz w:val="24"/>
+          <w:szCs w:val="24"/>
+        </w:rPr>
+      </w:pPr>
+      <w:r>
+        <w:rPr>
+          <w:rFonts w:ascii="Times New Roman" w:cs="Times New Roman" w:eastAsia="Times New Roman" w:hAnsi="Times New Roman"/>
+          <w:sz w:val="24"/>
+          <w:szCs w:val="24"/>
+          <w:rtl w:val="0"/>
+        </w:rPr>
+        <w:t xml:space="preserve">Data collection can happen at any sufficiently safe, flat, and consistent location to run the tests. Adjustments to the system can happen on site if necessary.</w:t>
+      </w:r>
+    </w:p>
+    <w:p>
+      <w:pPr>
+        <w:pStyle w:val="Heading2"/>
+        <w:spacing w:line="360" w:lineRule="auto"/>
+        <w:rPr>
+          <w:rFonts w:ascii="Times New Roman" w:cs="Times New Roman" w:eastAsia="Times New Roman" w:hAnsi="Times New Roman"/>
+          <w:b w:val="1"/>
+          <w:color w:val="000000"/>
+          <w:sz w:val="24"/>
+          <w:szCs w:val="24"/>
+        </w:rPr>
+      </w:pPr>
+      <w:r>
+        <w:rPr>
+          <w:rFonts w:ascii="Times New Roman" w:cs="Times New Roman" w:eastAsia="Times New Roman" w:hAnsi="Times New Roman"/>
+          <w:b w:val="1"/>
+          <w:color w:val="000000"/>
+          <w:sz w:val="24"/>
+          <w:szCs w:val="24"/>
+          <w:rtl w:val="0"/>
+        </w:rPr>
+        <w:t xml:space="preserve">Practical Considerations</w:t>
+      </w:r>
+    </w:p>
+    <w:p>
+      <w:pPr>
+        <w:rPr>
+          <w:rFonts w:ascii="Times New Roman" w:cs="Times New Roman" w:eastAsia="Times New Roman" w:hAnsi="Times New Roman"/>
+          <w:sz w:val="24"/>
+          <w:szCs w:val="24"/>
+        </w:rPr>
+      </w:pPr>
+      <w:r>
+        <w:rPr>
+          <w:rFonts w:ascii="Times New Roman" w:cs="Times New Roman" w:eastAsia="Times New Roman" w:hAnsi="Times New Roman"/>
+          <w:sz w:val="24"/>
+          <w:szCs w:val="24"/>
+          <w:rtl w:val="0"/>
+        </w:rPr>
+        <w:t xml:space="preserve">Our main limitation for our project is the platform on which we have to operate.  Due to the increased cost of legged systems and difficulty of control, we have opted for the skid steer model.  This will, however, prevent our robot from leaving the ground, which may be required in many cases in order to stop the projectile on its calculated course.</w:t>
+      </w:r>
+    </w:p>
+    <w:p>
+      <w:pPr>
+        <w:rPr>
+          <w:rFonts w:ascii="Times New Roman" w:cs="Times New Roman" w:eastAsia="Times New Roman" w:hAnsi="Times New Roman"/>
+          <w:sz w:val="24"/>
+          <w:szCs w:val="24"/>
+        </w:rPr>
+      </w:pPr>
+      <w:r>
+        <w:rPr>
+          <w:rFonts w:ascii="Times New Roman" w:cs="Times New Roman" w:eastAsia="Times New Roman" w:hAnsi="Times New Roman"/>
+          <w:sz w:val="24"/>
+          <w:szCs w:val="24"/>
+          <w:rtl w:val="0"/>
+        </w:rPr>
+        <w:t xml:space="preserve">We may also run into issues with dual video feeds relaying conflicting / out of sync information to our calculation system.  With the computer required to run multiple computer vision models concurrently, an outside compute module will be used and commands will be relayed to the robot.  This relay over a distance as well as frame rate limitations [2] may also pose issues with latency and the required reaction time needed for quicker ball movements. </w:t>
+      </w:r>
+    </w:p>
+    <w:p>
+      <w:pPr>
+        <w:pStyle w:val="Heading1"/>
+        <w:jc w:val="center"/>
+        <w:rPr>
+          <w:rFonts w:ascii="Times New Roman" w:cs="Times New Roman" w:eastAsia="Times New Roman" w:hAnsi="Times New Roman"/>
+          <w:b w:val="1"/>
+          <w:color w:val="000000"/>
+          <w:sz w:val="24"/>
+          <w:szCs w:val="24"/>
+        </w:rPr>
+      </w:pPr>
+      <w:r>
+        <w:rPr>
+          <w:rtl w:val="0"/>
+        </w:rPr>
+      </w:r>
+    </w:p>
+    <w:p>
+      <w:pPr>
+        <w:pStyle w:val="Heading1"/>
+        <w:jc w:val="center"/>
+        <w:rPr>
+          <w:rFonts w:ascii="Times New Roman" w:cs="Times New Roman" w:eastAsia="Times New Roman" w:hAnsi="Times New Roman"/>
+          <w:b w:val="1"/>
+          <w:color w:val="000000"/>
+          <w:sz w:val="24"/>
+          <w:szCs w:val="24"/>
+        </w:rPr>
+      </w:pPr>
+      <w:r>
+        <w:rPr>
+          <w:rFonts w:ascii="Times New Roman" w:cs="Times New Roman" w:eastAsia="Times New Roman" w:hAnsi="Times New Roman"/>
+          <w:b w:val="1"/>
+          <w:color w:val="000000"/>
+          <w:sz w:val="24"/>
+          <w:szCs w:val="24"/>
+          <w:rtl w:val="0"/>
+        </w:rPr>
+        <w:t xml:space="preserve">Implications and contributions to knowledge</w:t>
+      </w:r>
+    </w:p>
+    <w:p>
+      <w:pPr>
+        <w:rPr>
+          <w:rFonts w:ascii="Times New Roman" w:cs="Times New Roman" w:eastAsia="Times New Roman" w:hAnsi="Times New Roman"/>
+          <w:sz w:val="24"/>
+          <w:szCs w:val="24"/>
+        </w:rPr>
+      </w:pPr>
+      <w:r>
+        <w:rPr>
+          <w:rtl w:val="0"/>
+        </w:rPr>
+      </w:r>
+    </w:p>
+    <w:p>
+      <w:pPr>
+        <w:rPr>
+          <w:rFonts w:ascii="Times New Roman" w:cs="Times New Roman" w:eastAsia="Times New Roman" w:hAnsi="Times New Roman"/>
+          <w:sz w:val="24"/>
+          <w:szCs w:val="24"/>
+        </w:rPr>
+      </w:pPr>
+      <w:r>
+        <w:rPr>
+          <w:rFonts w:ascii="Times New Roman" w:cs="Times New Roman" w:eastAsia="Times New Roman" w:hAnsi="Times New Roman"/>
+          <w:sz w:val="24"/>
+          <w:szCs w:val="24"/>
+          <w:rtl w:val="0"/>
+        </w:rPr>
+        <w:t xml:space="preserve">Our proposed project is important and should be funded due to its three main contributions to the field of robotics: </w:t>
+      </w:r>
+    </w:p>
+    <w:p>
+      <w:pPr>
+        <w:rPr>
+          <w:rFonts w:ascii="Times New Roman" w:cs="Times New Roman" w:eastAsia="Times New Roman" w:hAnsi="Times New Roman"/>
+          <w:sz w:val="24"/>
+          <w:szCs w:val="24"/>
+        </w:rPr>
+      </w:pPr>
       <w:r>
         <w:rPr>
           <w:rtl w:val="0"/>
@@ -1406,49 +1537,109 @@
           <w:szCs w:val="24"/>
           <w:rtl w:val="0"/>
         </w:rPr>
-        <w:t xml:space="preserve">Make necessary changes to the system to improve response and increase success rate.</w:t>
-      </w:r>
-      <w:r>
-        <w:rPr>
-          <w:rtl w:val="0"/>
-        </w:rPr>
-      </w:r>
-    </w:p>
-    <w:p>
-      <w:pPr>
-        <w:rPr>
-          <w:rFonts w:ascii="Times New Roman" w:cs="Times New Roman" w:eastAsia="Times New Roman" w:hAnsi="Times New Roman"/>
-          <w:sz w:val="24"/>
-          <w:szCs w:val="24"/>
-        </w:rPr>
-      </w:pPr>
-      <w:r>
-        <w:rPr>
-          <w:rFonts w:ascii="Times New Roman" w:cs="Times New Roman" w:eastAsia="Times New Roman" w:hAnsi="Times New Roman"/>
-          <w:sz w:val="24"/>
-          <w:szCs w:val="24"/>
-          <w:rtl w:val="0"/>
-        </w:rPr>
-        <w:t xml:space="preserve">Data collection can happen at any sufficiently safe, flat, and consistent location to run the tests. Adjustments to the system can happen on site if necessary.</w:t>
-      </w:r>
-    </w:p>
-    <w:p>
-      <w:pPr>
-        <w:rPr>
-          <w:rFonts w:ascii="Times New Roman" w:cs="Times New Roman" w:eastAsia="Times New Roman" w:hAnsi="Times New Roman"/>
-          <w:sz w:val="24"/>
-          <w:szCs w:val="24"/>
-        </w:rPr>
-      </w:pPr>
-      <w:r>
-        <w:rPr>
-          <w:rtl w:val="0"/>
-        </w:rPr>
-      </w:r>
-    </w:p>
-    <w:p>
-      <w:pPr>
-        <w:pStyle w:val="Heading2"/>
+        <w:t xml:space="preserve">It will serve as a good, clean example of a mobile, vision-based system. There is value in complete examples that others may draw from. We experienced poor, incomplete research as we sought sources from which to draw design inspiration that limited our ability to draw conclusions and hindered us in deciding on a research direction. This can and will be remedied so that others considering research in this direction may have a more complete reference for doing so.</w:t>
+      </w:r>
+    </w:p>
+    <w:p>
+      <w:pPr>
+        <w:ind w:left="720" w:firstLine="0"/>
+        <w:rPr>
+          <w:rFonts w:ascii="Times New Roman" w:cs="Times New Roman" w:eastAsia="Times New Roman" w:hAnsi="Times New Roman"/>
+          <w:sz w:val="24"/>
+          <w:szCs w:val="24"/>
+        </w:rPr>
+      </w:pPr>
+      <w:r>
+        <w:rPr>
+          <w:rtl w:val="0"/>
+        </w:rPr>
+      </w:r>
+    </w:p>
+    <w:p>
+      <w:pPr>
+        <w:numPr>
+          <w:ilvl w:val="0"/>
+          <w:numId w:val="1"/>
+        </w:numPr>
+        <w:ind w:left="720" w:hanging="360"/>
+        <w:rPr>
+          <w:rFonts w:ascii="Times New Roman" w:cs="Times New Roman" w:eastAsia="Times New Roman" w:hAnsi="Times New Roman"/>
+          <w:sz w:val="24"/>
+          <w:szCs w:val="24"/>
+          <w:u w:val="none"/>
+        </w:rPr>
+      </w:pPr>
+      <w:r>
+        <w:rPr>
+          <w:rFonts w:ascii="Times New Roman" w:cs="Times New Roman" w:eastAsia="Times New Roman" w:hAnsi="Times New Roman"/>
+          <w:sz w:val="24"/>
+          <w:szCs w:val="24"/>
+          <w:rtl w:val="0"/>
+        </w:rPr>
+        <w:t xml:space="preserve">It may explore a novel approach to well established techniques. It’s not a major change, but tuning APF parameters with reinforcement learning, if we choose to do so, could provide yet-to-be-discovered advantages over using genetic algorithms for that purpose.</w:t>
+      </w:r>
+    </w:p>
+    <w:p>
+      <w:pPr>
+        <w:ind w:left="720" w:firstLine="0"/>
+        <w:rPr>
+          <w:rFonts w:ascii="Times New Roman" w:cs="Times New Roman" w:eastAsia="Times New Roman" w:hAnsi="Times New Roman"/>
+          <w:sz w:val="24"/>
+          <w:szCs w:val="24"/>
+        </w:rPr>
+      </w:pPr>
+      <w:r>
+        <w:rPr>
+          <w:rtl w:val="0"/>
+        </w:rPr>
+      </w:r>
+    </w:p>
+    <w:p>
+      <w:pPr>
+        <w:numPr>
+          <w:ilvl w:val="0"/>
+          <w:numId w:val="1"/>
+        </w:numPr>
+        <w:ind w:left="720" w:hanging="360"/>
+        <w:rPr>
+          <w:rFonts w:ascii="Times New Roman" w:cs="Times New Roman" w:eastAsia="Times New Roman" w:hAnsi="Times New Roman"/>
+          <w:sz w:val="24"/>
+          <w:szCs w:val="24"/>
+          <w:u w:val="none"/>
+        </w:rPr>
+      </w:pPr>
+      <w:r>
+        <w:rPr>
+          <w:rFonts w:ascii="Times New Roman" w:cs="Times New Roman" w:eastAsia="Times New Roman" w:hAnsi="Times New Roman"/>
+          <w:sz w:val="24"/>
+          <w:szCs w:val="24"/>
+          <w:rtl w:val="0"/>
+        </w:rPr>
+        <w:t xml:space="preserve">It will be fun! However, we’re not talking about in a “just watching” way that can traditionally be found in soccer playing robots. It will be fun in a “you play” way! All of the little children will line up for their turn to try to get the ball past the awesome soccer robot. It will bring joy and laughter in a way a robot that plays against other robots cannot. The name SoccerBot will become as commonplace in the mouth of the average person as robotic giants such as Roomba. In other words, it could be a very marketable product.</w:t>
+      </w:r>
+    </w:p>
+    <w:p>
+      <w:pPr>
+        <w:jc w:val="center"/>
+        <w:rPr>
+          <w:rFonts w:ascii="Times New Roman" w:cs="Times New Roman" w:eastAsia="Times New Roman" w:hAnsi="Times New Roman"/>
+          <w:b w:val="1"/>
+          <w:sz w:val="24"/>
+          <w:szCs w:val="24"/>
+        </w:rPr>
+      </w:pPr>
+      <w:r>
+        <w:br w:type="page"/>
+      </w:r>
+      <w:r>
+        <w:rPr>
+          <w:rtl w:val="0"/>
+        </w:rPr>
+      </w:r>
+    </w:p>
+    <w:p>
+      <w:pPr>
+        <w:jc w:val="center"/>
         <w:rPr>
           <w:rFonts w:ascii="Times New Roman" w:cs="Times New Roman" w:eastAsia="Times New Roman" w:hAnsi="Times New Roman"/>
           <w:b w:val="1"/>
@@ -1466,250 +1657,19 @@
           <w:szCs w:val="24"/>
           <w:rtl w:val="0"/>
         </w:rPr>
-        <w:t xml:space="preserve">Practical Considerations</w:t>
-      </w:r>
-    </w:p>
-    <w:p>
-      <w:pPr>
-        <w:rPr>
-          <w:rFonts w:ascii="Times New Roman" w:cs="Times New Roman" w:eastAsia="Times New Roman" w:hAnsi="Times New Roman"/>
-          <w:sz w:val="24"/>
-          <w:szCs w:val="24"/>
-        </w:rPr>
-      </w:pPr>
-      <w:r>
-        <w:rPr>
-          <w:rFonts w:ascii="Times New Roman" w:cs="Times New Roman" w:eastAsia="Times New Roman" w:hAnsi="Times New Roman"/>
-          <w:sz w:val="24"/>
-          <w:szCs w:val="24"/>
-          <w:rtl w:val="0"/>
-        </w:rPr>
-        <w:t xml:space="preserve">Our main limitation for our project is the platform on which we have to operate.  Due to the increased cost of legged systems and difficulty of control, we have opted for the skid steer model.  This will, however, prevent our robot from leaving the ground, which may be required in many cases in order to stop the projectile on its calculated course.</w:t>
-      </w:r>
-    </w:p>
-    <w:p>
-      <w:pPr>
-        <w:rPr>
-          <w:rFonts w:ascii="Times New Roman" w:cs="Times New Roman" w:eastAsia="Times New Roman" w:hAnsi="Times New Roman"/>
-          <w:sz w:val="24"/>
-          <w:szCs w:val="24"/>
-        </w:rPr>
-      </w:pPr>
-      <w:r>
-        <w:rPr>
-          <w:rFonts w:ascii="Times New Roman" w:cs="Times New Roman" w:eastAsia="Times New Roman" w:hAnsi="Times New Roman"/>
-          <w:sz w:val="24"/>
-          <w:szCs w:val="24"/>
-          <w:rtl w:val="0"/>
-        </w:rPr>
-        <w:t xml:space="preserve">We may also run into issues with dual video feeds relaying conflicting / out of sync information to our calculation system.  With the computer required to run multiple computer vision models concurrently, an outside compute module will be used and commands will be relayed to the robot.  This relay over a distance may also pose issues with latency and the required reaction time needed for quicker ball movements. </w:t>
-      </w:r>
-    </w:p>
-    <w:p>
-      <w:pPr>
-        <w:pStyle w:val="Heading1"/>
+        <w:t xml:space="preserve">References</w:t>
+      </w:r>
+    </w:p>
+    <w:p>
+      <w:pPr>
         <w:jc w:val="center"/>
         <w:rPr>
           <w:rFonts w:ascii="Times New Roman" w:cs="Times New Roman" w:eastAsia="Times New Roman" w:hAnsi="Times New Roman"/>
           <w:b w:val="1"/>
-          <w:color w:val="000000"/>
-          <w:sz w:val="24"/>
-          <w:szCs w:val="24"/>
-        </w:rPr>
-      </w:pPr>
-      <w:r>
-        <w:rPr>
-          <w:rFonts w:ascii="Times New Roman" w:cs="Times New Roman" w:eastAsia="Times New Roman" w:hAnsi="Times New Roman"/>
-          <w:b w:val="1"/>
-          <w:color w:val="000000"/>
-          <w:sz w:val="24"/>
-          <w:szCs w:val="24"/>
-          <w:rtl w:val="0"/>
-        </w:rPr>
-        <w:t xml:space="preserve">Implications and contributions to knowledge</w:t>
-      </w:r>
-    </w:p>
-    <w:p>
-      <w:pPr>
-        <w:rPr/>
-      </w:pPr>
-      <w:r>
-        <w:rPr>
-          <w:rtl w:val="0"/>
-        </w:rPr>
-        <w:t xml:space="preserve">TODO</w:t>
-      </w:r>
-    </w:p>
-    <w:p>
-      <w:pPr>
-        <w:rPr>
-          <w:rFonts w:ascii="Times New Roman" w:cs="Times New Roman" w:eastAsia="Times New Roman" w:hAnsi="Times New Roman"/>
-          <w:sz w:val="24"/>
-          <w:szCs w:val="24"/>
-        </w:rPr>
-      </w:pPr>
-      <w:r>
-        <w:rPr>
-          <w:rFonts w:ascii="Times New Roman" w:cs="Times New Roman" w:eastAsia="Times New Roman" w:hAnsi="Times New Roman"/>
-          <w:sz w:val="24"/>
-          <w:szCs w:val="24"/>
-          <w:rtl w:val="0"/>
-        </w:rPr>
-        <w:t xml:space="preserve">Finish the proposal by emphasizing why your proposed project is important and what it will contribute to practice or theory.</w:t>
-      </w:r>
-    </w:p>
-    <w:p>
-      <w:pPr>
-        <w:rPr/>
-      </w:pPr>
-      <w:r>
-        <w:rPr>
-          <w:rtl w:val="0"/>
-        </w:rPr>
-      </w:r>
-    </w:p>
-    <w:p>
-      <w:pPr>
-        <w:pStyle w:val="Heading2"/>
-        <w:rPr>
-          <w:rFonts w:ascii="Times New Roman" w:cs="Times New Roman" w:eastAsia="Times New Roman" w:hAnsi="Times New Roman"/>
-          <w:b w:val="1"/>
-          <w:color w:val="000000"/>
-          <w:sz w:val="24"/>
-          <w:szCs w:val="24"/>
-        </w:rPr>
-      </w:pPr>
-      <w:r>
-        <w:rPr>
-          <w:rFonts w:ascii="Times New Roman" w:cs="Times New Roman" w:eastAsia="Times New Roman" w:hAnsi="Times New Roman"/>
-          <w:b w:val="1"/>
-          <w:color w:val="000000"/>
-          <w:sz w:val="24"/>
-          <w:szCs w:val="24"/>
-          <w:rtl w:val="0"/>
-        </w:rPr>
-        <w:t xml:space="preserve">Practical Implications</w:t>
-      </w:r>
-    </w:p>
-    <w:p>
-      <w:pPr>
-        <w:rPr/>
-      </w:pPr>
-      <w:r>
-        <w:rPr>
-          <w:rtl w:val="0"/>
-        </w:rPr>
-        <w:t xml:space="preserve">TODO</w:t>
-      </w:r>
-    </w:p>
-    <w:p>
-      <w:pPr>
-        <w:rPr>
-          <w:rFonts w:ascii="Times New Roman" w:cs="Times New Roman" w:eastAsia="Times New Roman" w:hAnsi="Times New Roman"/>
-          <w:sz w:val="24"/>
-          <w:szCs w:val="24"/>
-        </w:rPr>
-      </w:pPr>
-      <w:r>
-        <w:rPr>
-          <w:rFonts w:ascii="Times New Roman" w:cs="Times New Roman" w:eastAsia="Times New Roman" w:hAnsi="Times New Roman"/>
-          <w:sz w:val="24"/>
-          <w:szCs w:val="24"/>
-          <w:rtl w:val="0"/>
-        </w:rPr>
-        <w:t xml:space="preserve">Will your project or findings help improve a process, inform policy, or make a case for concrete change? </w:t>
-      </w:r>
-    </w:p>
-    <w:p>
-      <w:pPr>
-        <w:rPr/>
-      </w:pPr>
-      <w:r>
-        <w:rPr>
-          <w:rtl w:val="0"/>
-        </w:rPr>
-      </w:r>
-    </w:p>
-    <w:p>
-      <w:pPr>
-        <w:pStyle w:val="Heading2"/>
-        <w:rPr>
-          <w:rFonts w:ascii="Times New Roman" w:cs="Times New Roman" w:eastAsia="Times New Roman" w:hAnsi="Times New Roman"/>
-          <w:b w:val="1"/>
-          <w:color w:val="000000"/>
-          <w:sz w:val="24"/>
-          <w:szCs w:val="24"/>
-        </w:rPr>
-      </w:pPr>
-      <w:r>
-        <w:rPr>
-          <w:rFonts w:ascii="Times New Roman" w:cs="Times New Roman" w:eastAsia="Times New Roman" w:hAnsi="Times New Roman"/>
-          <w:b w:val="1"/>
-          <w:color w:val="000000"/>
-          <w:sz w:val="24"/>
-          <w:szCs w:val="24"/>
-          <w:rtl w:val="0"/>
-        </w:rPr>
-        <w:t xml:space="preserve">Theoretical Implications</w:t>
-      </w:r>
-    </w:p>
-    <w:p>
-      <w:pPr>
-        <w:rPr>
-          <w:rFonts w:ascii="Times New Roman" w:cs="Times New Roman" w:eastAsia="Times New Roman" w:hAnsi="Times New Roman"/>
-          <w:sz w:val="24"/>
-          <w:szCs w:val="24"/>
-        </w:rPr>
-      </w:pPr>
-      <w:r>
-        <w:rPr>
-          <w:rFonts w:ascii="Times New Roman" w:cs="Times New Roman" w:eastAsia="Times New Roman" w:hAnsi="Times New Roman"/>
-          <w:sz w:val="24"/>
-          <w:szCs w:val="24"/>
-          <w:rtl w:val="0"/>
-        </w:rPr>
-        <w:t xml:space="preserve">Will your work help strengthen a theory or model, challenge current assumptions, or create a basis for further research?</w:t>
-      </w:r>
-    </w:p>
-    <w:p>
-      <w:pPr>
-        <w:jc w:val="center"/>
-        <w:rPr>
-          <w:rFonts w:ascii="Times New Roman" w:cs="Times New Roman" w:eastAsia="Times New Roman" w:hAnsi="Times New Roman"/>
-          <w:b w:val="1"/>
-          <w:sz w:val="24"/>
-          <w:szCs w:val="24"/>
-        </w:rPr>
-      </w:pPr>
-      <w:r>
-        <w:br w:type="page"/>
-      </w:r>
-      <w:r>
-        <w:rPr>
-          <w:rtl w:val="0"/>
-        </w:rPr>
-      </w:r>
-    </w:p>
-    <w:p>
-      <w:pPr>
-        <w:jc w:val="center"/>
-        <w:rPr>
-          <w:rFonts w:ascii="Times New Roman" w:cs="Times New Roman" w:eastAsia="Times New Roman" w:hAnsi="Times New Roman"/>
-          <w:sz w:val="24"/>
-          <w:szCs w:val="24"/>
-        </w:rPr>
-      </w:pPr>
-      <w:r>
-        <w:rPr>
-          <w:rFonts w:ascii="Times New Roman" w:cs="Times New Roman" w:eastAsia="Times New Roman" w:hAnsi="Times New Roman"/>
-          <w:b w:val="1"/>
-          <w:color w:val="000000"/>
-          <w:sz w:val="24"/>
-          <w:szCs w:val="24"/>
-          <w:rtl w:val="0"/>
-        </w:rPr>
-        <w:t xml:space="preserve">References</w:t>
-      </w:r>
+          <w:sz w:val="24"/>
+          <w:szCs w:val="24"/>
+        </w:rPr>
+      </w:pPr>
       <w:r>
         <w:rPr>
           <w:rtl w:val="0"/>
@@ -1730,7 +1690,7 @@
           <w:between w:space="0" w:sz="0" w:val="nil"/>
         </w:pBdr>
         <w:shd w:fill="auto" w:val="clear"/>
-        <w:spacing w:after="120" w:before="0" w:line="240" w:lineRule="auto"/>
+        <w:spacing w:after="120" w:before="0" w:line="480" w:lineRule="auto"/>
         <w:ind w:left="567" w:right="0" w:hanging="567"/>
         <w:jc w:val="left"/>
         <w:rPr>
@@ -1762,7 +1722,84 @@
           <w:vertAlign w:val="baseline"/>
           <w:rtl w:val="0"/>
         </w:rPr>
-        <w:t xml:space="preserve">Centers for Disease Control and Prevention. (2022, May 17). </w:t>
+        <w:t xml:space="preserve">Centers for Disease Control and Prevention</w:t>
+      </w:r>
+      <w:r>
+        <w:rPr>
+          <w:rFonts w:ascii="Times New Roman" w:cs="Times New Roman" w:eastAsia="Times New Roman" w:hAnsi="Times New Roman"/>
+          <w:sz w:val="24"/>
+          <w:szCs w:val="24"/>
+          <w:rtl w:val="0"/>
+        </w:rPr>
+        <w:t xml:space="preserve">,</w:t>
+      </w:r>
+      <w:r>
+        <w:rPr>
+          <w:rFonts w:ascii="Times New Roman" w:cs="Times New Roman" w:eastAsia="Times New Roman" w:hAnsi="Times New Roman"/>
+          <w:b w:val="0"/>
+          <w:i w:val="0"/>
+          <w:smallCaps w:val="0"/>
+          <w:strike w:val="0"/>
+          <w:color w:val="000000"/>
+          <w:sz w:val="24"/>
+          <w:szCs w:val="24"/>
+          <w:u w:val="none"/>
+          <w:shd w:fill="auto" w:val="clear"/>
+          <w:vertAlign w:val="baseline"/>
+          <w:rtl w:val="0"/>
+        </w:rPr>
+        <w:t xml:space="preserve"> </w:t>
+      </w:r>
+      <w:r>
+        <w:rPr>
+          <w:rFonts w:ascii="Times New Roman" w:cs="Times New Roman" w:eastAsia="Times New Roman" w:hAnsi="Times New Roman"/>
+          <w:sz w:val="24"/>
+          <w:szCs w:val="24"/>
+          <w:rtl w:val="0"/>
+        </w:rPr>
+        <w:t xml:space="preserve">“</w:t>
+      </w:r>
+      <w:r>
+        <w:rPr>
+          <w:rFonts w:ascii="Times New Roman" w:cs="Times New Roman" w:eastAsia="Times New Roman" w:hAnsi="Times New Roman"/>
+          <w:b w:val="0"/>
+          <w:smallCaps w:val="0"/>
+          <w:strike w:val="0"/>
+          <w:color w:val="000000"/>
+          <w:sz w:val="24"/>
+          <w:szCs w:val="24"/>
+          <w:u w:val="none"/>
+          <w:shd w:fill="auto" w:val="clear"/>
+          <w:vertAlign w:val="baseline"/>
+          <w:rtl w:val="0"/>
+        </w:rPr>
+        <w:t xml:space="preserve">Adult obesity facts,</w:t>
+      </w:r>
+      <w:r>
+        <w:rPr>
+          <w:rFonts w:ascii="Times New Roman" w:cs="Times New Roman" w:eastAsia="Times New Roman" w:hAnsi="Times New Roman"/>
+          <w:sz w:val="24"/>
+          <w:szCs w:val="24"/>
+          <w:rtl w:val="0"/>
+        </w:rPr>
+        <w:t xml:space="preserve">”</w:t>
+      </w:r>
+      <w:r>
+        <w:rPr>
+          <w:rFonts w:ascii="Times New Roman" w:cs="Times New Roman" w:eastAsia="Times New Roman" w:hAnsi="Times New Roman"/>
+          <w:b w:val="0"/>
+          <w:i w:val="0"/>
+          <w:smallCaps w:val="0"/>
+          <w:strike w:val="0"/>
+          <w:color w:val="000000"/>
+          <w:sz w:val="24"/>
+          <w:szCs w:val="24"/>
+          <w:u w:val="none"/>
+          <w:shd w:fill="auto" w:val="clear"/>
+          <w:vertAlign w:val="baseline"/>
+          <w:rtl w:val="0"/>
+        </w:rPr>
+        <w:t xml:space="preserve"> </w:t>
       </w:r>
       <w:r>
         <w:rPr>
@@ -1779,7 +1816,16 @@
           <w:vertAlign w:val="baseline"/>
           <w:rtl w:val="0"/>
         </w:rPr>
-        <w:t xml:space="preserve">Adult obesity facts</w:t>
+        <w:t xml:space="preserve">Centers for Disease Control and Prevention</w:t>
+      </w:r>
+      <w:r>
+        <w:rPr>
+          <w:rFonts w:ascii="Times New Roman" w:cs="Times New Roman" w:eastAsia="Times New Roman" w:hAnsi="Times New Roman"/>
+          <w:sz w:val="24"/>
+          <w:szCs w:val="24"/>
+          <w:rtl w:val="0"/>
+        </w:rPr>
+        <w:t xml:space="preserve">.</w:t>
       </w:r>
       <w:r>
         <w:rPr>
@@ -1796,26 +1842,40 @@
           <w:vertAlign w:val="baseline"/>
           <w:rtl w:val="0"/>
         </w:rPr>
-        <w:t xml:space="preserve">. Centers for Disease Control and Prevention. Retrieved October 12, 2022, from https://www.cdc.gov/obesity/data/adult.html </w:t>
-      </w:r>
-    </w:p>
-    <w:p>
-      <w:pPr>
-        <w:keepNext w:val="0"/>
-        <w:keepLines w:val="0"/>
-        <w:pageBreakBefore w:val="0"/>
-        <w:widowControl w:val="1"/>
-        <w:pBdr>
-          <w:top w:space="0" w:sz="0" w:val="nil"/>
-          <w:left w:space="0" w:sz="0" w:val="nil"/>
-          <w:bottom w:space="0" w:sz="0" w:val="nil"/>
-          <w:right w:space="0" w:sz="0" w:val="nil"/>
-          <w:between w:space="0" w:sz="0" w:val="nil"/>
-        </w:pBdr>
-        <w:shd w:fill="auto" w:val="clear"/>
-        <w:spacing w:after="120" w:before="0" w:line="240" w:lineRule="auto"/>
-        <w:ind w:left="567" w:right="0" w:hanging="567"/>
-        <w:jc w:val="left"/>
+        <w:t xml:space="preserve"> Available:</w:t>
+      </w:r>
+      <w:r>
+        <w:rPr>
+          <w:rFonts w:ascii="Times New Roman" w:cs="Times New Roman" w:eastAsia="Times New Roman" w:hAnsi="Times New Roman"/>
+          <w:sz w:val="24"/>
+          <w:szCs w:val="24"/>
+          <w:rtl w:val="0"/>
+        </w:rPr>
+        <w:t xml:space="preserve"> </w:t>
+      </w:r>
+      <w:hyperlink r:id="rId7">
+        <w:r>
+          <w:rPr>
+            <w:rFonts w:ascii="Times New Roman" w:cs="Times New Roman" w:eastAsia="Times New Roman" w:hAnsi="Times New Roman"/>
+            <w:color w:val="1155cc"/>
+            <w:sz w:val="24"/>
+            <w:szCs w:val="24"/>
+            <w:u w:val="single"/>
+            <w:rtl w:val="0"/>
+          </w:rPr>
+          <w:t xml:space="preserve">https://www.cdc.gov/obesity/data/adult.html</w:t>
+        </w:r>
+      </w:hyperlink>
+      <w:r>
+        <w:rPr>
+          <w:rFonts w:ascii="Times New Roman" w:cs="Times New Roman" w:eastAsia="Times New Roman" w:hAnsi="Times New Roman"/>
+          <w:sz w:val="24"/>
+          <w:szCs w:val="24"/>
+          <w:rtl w:val="0"/>
+        </w:rPr>
+        <w:t xml:space="preserve"> [Accessed</w:t>
+      </w:r>
+      <w:r>
         <w:rPr>
           <w:rFonts w:ascii="Times New Roman" w:cs="Times New Roman" w:eastAsia="Times New Roman" w:hAnsi="Times New Roman"/>
           <w:b w:val="0"/>
@@ -1828,41 +1888,23 @@
           <w:u w:val="none"/>
           <w:shd w:fill="auto" w:val="clear"/>
           <w:vertAlign w:val="baseline"/>
-        </w:rPr>
-      </w:pPr>
-      <w:r>
-        <w:rPr>
-          <w:rFonts w:ascii="Times New Roman" w:cs="Times New Roman" w:eastAsia="Times New Roman" w:hAnsi="Times New Roman"/>
-          <w:b w:val="0"/>
-          <w:i w:val="1"/>
-          <w:smallCaps w:val="0"/>
-          <w:strike w:val="0"/>
-          <w:color w:val="000000"/>
-          <w:sz w:val="24"/>
-          <w:szCs w:val="24"/>
-          <w:u w:val="none"/>
-          <w:shd w:fill="auto" w:val="clear"/>
-          <w:vertAlign w:val="baseline"/>
-          <w:rtl w:val="0"/>
-        </w:rPr>
-        <w:t xml:space="preserve">Rocket league</w:t>
-      </w:r>
-      <w:r>
-        <w:rPr>
-          <w:rFonts w:ascii="Times New Roman" w:cs="Times New Roman" w:eastAsia="Times New Roman" w:hAnsi="Times New Roman"/>
-          <w:b w:val="0"/>
-          <w:i w:val="0"/>
-          <w:smallCaps w:val="0"/>
-          <w:strike w:val="0"/>
-          <w:color w:val="000000"/>
-          <w:sz w:val="24"/>
-          <w:szCs w:val="24"/>
-          <w:u w:val="none"/>
-          <w:shd w:fill="auto" w:val="clear"/>
-          <w:vertAlign w:val="baseline"/>
-          <w:rtl w:val="0"/>
-        </w:rPr>
-        <w:t xml:space="preserve">. Steam Charts. (n.d.). Retrieved October 12, 2022, from https://steamcharts.com/app/252950 </w:t>
+          <w:rtl w:val="0"/>
+        </w:rPr>
+        <w:t xml:space="preserve"> October 12, 2022</w:t>
+      </w:r>
+      <w:r>
+        <w:rPr>
+          <w:rFonts w:ascii="Times New Roman" w:cs="Times New Roman" w:eastAsia="Times New Roman" w:hAnsi="Times New Roman"/>
+          <w:sz w:val="24"/>
+          <w:szCs w:val="24"/>
+          <w:rtl w:val="0"/>
+        </w:rPr>
+        <w:t xml:space="preserve">].</w:t>
+      </w:r>
+      <w:r>
+        <w:rPr>
+          <w:rtl w:val="0"/>
+        </w:rPr>
       </w:r>
     </w:p>
     <w:p>
@@ -2226,8 +2268,65 @@
             </w:pPr>
             <w:r>
               <w:rPr>
+                <w:rFonts w:ascii="Times New Roman" w:cs="Times New Roman" w:eastAsia="Times New Roman" w:hAnsi="Times New Roman"/>
+                <w:sz w:val="24"/>
+                <w:szCs w:val="24"/>
                 <w:rtl w:val="0"/>
               </w:rPr>
+              <w:t xml:space="preserve">Computer Vision 1</w:t>
+            </w:r>
+          </w:p>
+        </w:tc>
+        <w:tc>
+          <w:tcPr/>
+          <w:p>
+            <w:pPr>
+              <w:numPr>
+                <w:ilvl w:val="0"/>
+                <w:numId w:val="5"/>
+              </w:numPr>
+              <w:spacing w:line="240" w:lineRule="auto"/>
+              <w:ind w:left="720" w:hanging="360"/>
+              <w:rPr>
+                <w:rFonts w:ascii="Times New Roman" w:cs="Times New Roman" w:eastAsia="Times New Roman" w:hAnsi="Times New Roman"/>
+                <w:sz w:val="24"/>
+                <w:szCs w:val="24"/>
+                <w:u w:val="none"/>
+              </w:rPr>
+            </w:pPr>
+            <w:r>
+              <w:rPr>
+                <w:rFonts w:ascii="Times New Roman" w:cs="Times New Roman" w:eastAsia="Times New Roman" w:hAnsi="Times New Roman"/>
+                <w:sz w:val="24"/>
+                <w:szCs w:val="24"/>
+                <w:rtl w:val="0"/>
+              </w:rPr>
+              <w:t xml:space="preserve">Get camera and computer vision programs working correctly</w:t>
+            </w:r>
+          </w:p>
+          <w:p>
+            <w:pPr>
+              <w:numPr>
+                <w:ilvl w:val="0"/>
+                <w:numId w:val="5"/>
+              </w:numPr>
+              <w:spacing w:line="240" w:lineRule="auto"/>
+              <w:ind w:left="720" w:hanging="360"/>
+              <w:rPr>
+                <w:rFonts w:ascii="Times New Roman" w:cs="Times New Roman" w:eastAsia="Times New Roman" w:hAnsi="Times New Roman"/>
+                <w:sz w:val="24"/>
+                <w:szCs w:val="24"/>
+                <w:u w:val="none"/>
+              </w:rPr>
+            </w:pPr>
+            <w:r>
+              <w:rPr>
+                <w:rFonts w:ascii="Times New Roman" w:cs="Times New Roman" w:eastAsia="Times New Roman" w:hAnsi="Times New Roman"/>
+                <w:sz w:val="24"/>
+                <w:szCs w:val="24"/>
+                <w:rtl w:val="0"/>
+              </w:rPr>
+              <w:t xml:space="preserve">Identify ball</w:t>
             </w:r>
           </w:p>
         </w:tc>
@@ -2244,26 +2343,12 @@
             </w:pPr>
             <w:r>
               <w:rPr>
-                <w:rtl w:val="0"/>
-              </w:rPr>
-            </w:r>
-          </w:p>
-        </w:tc>
-        <w:tc>
-          <w:tcPr/>
-          <w:p>
-            <w:pPr>
-              <w:spacing w:line="480" w:lineRule="auto"/>
-              <w:rPr>
                 <w:rFonts w:ascii="Times New Roman" w:cs="Times New Roman" w:eastAsia="Times New Roman" w:hAnsi="Times New Roman"/>
                 <w:sz w:val="24"/>
                 <w:szCs w:val="24"/>
-              </w:rPr>
-            </w:pPr>
-            <w:r>
-              <w:rPr>
                 <w:rtl w:val="0"/>
               </w:rPr>
+              <w:t xml:space="preserve">6 weeks from due date</w:t>
             </w:r>
           </w:p>
         </w:tc>
@@ -2286,8 +2371,40 @@
             </w:pPr>
             <w:r>
               <w:rPr>
+                <w:rFonts w:ascii="Times New Roman" w:cs="Times New Roman" w:eastAsia="Times New Roman" w:hAnsi="Times New Roman"/>
+                <w:sz w:val="24"/>
+                <w:szCs w:val="24"/>
                 <w:rtl w:val="0"/>
               </w:rPr>
+              <w:t xml:space="preserve">Computer Vision 2</w:t>
+            </w:r>
+          </w:p>
+        </w:tc>
+        <w:tc>
+          <w:tcPr/>
+          <w:p>
+            <w:pPr>
+              <w:numPr>
+                <w:ilvl w:val="0"/>
+                <w:numId w:val="3"/>
+              </w:numPr>
+              <w:spacing w:line="240" w:lineRule="auto"/>
+              <w:ind w:left="720" w:hanging="360"/>
+              <w:rPr>
+                <w:rFonts w:ascii="Times New Roman" w:cs="Times New Roman" w:eastAsia="Times New Roman" w:hAnsi="Times New Roman"/>
+                <w:sz w:val="24"/>
+                <w:szCs w:val="24"/>
+                <w:u w:val="none"/>
+              </w:rPr>
+            </w:pPr>
+            <w:r>
+              <w:rPr>
+                <w:rFonts w:ascii="Times New Roman" w:cs="Times New Roman" w:eastAsia="Times New Roman" w:hAnsi="Times New Roman"/>
+                <w:sz w:val="24"/>
+                <w:szCs w:val="24"/>
+                <w:rtl w:val="0"/>
+              </w:rPr>
+              <w:t xml:space="preserve">Determine where ball (and maybe people) is spatially in relation to robot and the goal</w:t>
             </w:r>
           </w:p>
         </w:tc>
@@ -2304,26 +2421,12 @@
             </w:pPr>
             <w:r>
               <w:rPr>
-                <w:rtl w:val="0"/>
-              </w:rPr>
-            </w:r>
-          </w:p>
-        </w:tc>
-        <w:tc>
-          <w:tcPr/>
-          <w:p>
-            <w:pPr>
-              <w:spacing w:line="480" w:lineRule="auto"/>
-              <w:rPr>
                 <w:rFonts w:ascii="Times New Roman" w:cs="Times New Roman" w:eastAsia="Times New Roman" w:hAnsi="Times New Roman"/>
                 <w:sz w:val="24"/>
                 <w:szCs w:val="24"/>
-              </w:rPr>
-            </w:pPr>
-            <w:r>
-              <w:rPr>
                 <w:rtl w:val="0"/>
               </w:rPr>
+              <w:t xml:space="preserve">5 weeks from due date</w:t>
             </w:r>
           </w:p>
         </w:tc>
@@ -2346,8 +2449,40 @@
             </w:pPr>
             <w:r>
               <w:rPr>
+                <w:rFonts w:ascii="Times New Roman" w:cs="Times New Roman" w:eastAsia="Times New Roman" w:hAnsi="Times New Roman"/>
+                <w:sz w:val="24"/>
+                <w:szCs w:val="24"/>
                 <w:rtl w:val="0"/>
               </w:rPr>
+              <w:t xml:space="preserve">Motion Planning 1</w:t>
+            </w:r>
+          </w:p>
+        </w:tc>
+        <w:tc>
+          <w:tcPr/>
+          <w:p>
+            <w:pPr>
+              <w:numPr>
+                <w:ilvl w:val="0"/>
+                <w:numId w:val="6"/>
+              </w:numPr>
+              <w:spacing w:line="240" w:lineRule="auto"/>
+              <w:ind w:left="720" w:hanging="360"/>
+              <w:rPr>
+                <w:rFonts w:ascii="Times New Roman" w:cs="Times New Roman" w:eastAsia="Times New Roman" w:hAnsi="Times New Roman"/>
+                <w:sz w:val="24"/>
+                <w:szCs w:val="24"/>
+                <w:u w:val="none"/>
+              </w:rPr>
+            </w:pPr>
+            <w:r>
+              <w:rPr>
+                <w:rFonts w:ascii="Times New Roman" w:cs="Times New Roman" w:eastAsia="Times New Roman" w:hAnsi="Times New Roman"/>
+                <w:sz w:val="24"/>
+                <w:szCs w:val="24"/>
+                <w:rtl w:val="0"/>
+              </w:rPr>
+              <w:t xml:space="preserve">Implement motion planning to block ball (APF?)</w:t>
             </w:r>
           </w:p>
         </w:tc>
@@ -2364,26 +2499,12 @@
             </w:pPr>
             <w:r>
               <w:rPr>
-                <w:rtl w:val="0"/>
-              </w:rPr>
-            </w:r>
-          </w:p>
-        </w:tc>
-        <w:tc>
-          <w:tcPr/>
-          <w:p>
-            <w:pPr>
-              <w:spacing w:line="480" w:lineRule="auto"/>
-              <w:rPr>
                 <w:rFonts w:ascii="Times New Roman" w:cs="Times New Roman" w:eastAsia="Times New Roman" w:hAnsi="Times New Roman"/>
                 <w:sz w:val="24"/>
                 <w:szCs w:val="24"/>
-              </w:rPr>
-            </w:pPr>
-            <w:r>
-              <w:rPr>
                 <w:rtl w:val="0"/>
               </w:rPr>
+              <w:t xml:space="preserve">4 weeks from due date</w:t>
             </w:r>
           </w:p>
         </w:tc>
@@ -2406,8 +2527,40 @@
             </w:pPr>
             <w:r>
               <w:rPr>
+                <w:rFonts w:ascii="Times New Roman" w:cs="Times New Roman" w:eastAsia="Times New Roman" w:hAnsi="Times New Roman"/>
+                <w:sz w:val="24"/>
+                <w:szCs w:val="24"/>
                 <w:rtl w:val="0"/>
               </w:rPr>
+              <w:t xml:space="preserve">Motion Planning 2</w:t>
+            </w:r>
+          </w:p>
+        </w:tc>
+        <w:tc>
+          <w:tcPr/>
+          <w:p>
+            <w:pPr>
+              <w:numPr>
+                <w:ilvl w:val="0"/>
+                <w:numId w:val="2"/>
+              </w:numPr>
+              <w:spacing w:line="240" w:lineRule="auto"/>
+              <w:ind w:left="720" w:hanging="360"/>
+              <w:rPr>
+                <w:rFonts w:ascii="Times New Roman" w:cs="Times New Roman" w:eastAsia="Times New Roman" w:hAnsi="Times New Roman"/>
+                <w:sz w:val="24"/>
+                <w:szCs w:val="24"/>
+                <w:u w:val="none"/>
+              </w:rPr>
+            </w:pPr>
+            <w:r>
+              <w:rPr>
+                <w:rFonts w:ascii="Times New Roman" w:cs="Times New Roman" w:eastAsia="Times New Roman" w:hAnsi="Times New Roman"/>
+                <w:sz w:val="24"/>
+                <w:szCs w:val="24"/>
+                <w:rtl w:val="0"/>
+              </w:rPr>
+              <w:t xml:space="preserve">Train an agent to optimise APF parameters(?)</w:t>
             </w:r>
           </w:p>
         </w:tc>
@@ -2424,26 +2577,12 @@
             </w:pPr>
             <w:r>
               <w:rPr>
-                <w:rtl w:val="0"/>
-              </w:rPr>
-            </w:r>
-          </w:p>
-        </w:tc>
-        <w:tc>
-          <w:tcPr/>
-          <w:p>
-            <w:pPr>
-              <w:spacing w:line="480" w:lineRule="auto"/>
-              <w:rPr>
                 <w:rFonts w:ascii="Times New Roman" w:cs="Times New Roman" w:eastAsia="Times New Roman" w:hAnsi="Times New Roman"/>
                 <w:sz w:val="24"/>
                 <w:szCs w:val="24"/>
-              </w:rPr>
-            </w:pPr>
-            <w:r>
-              <w:rPr>
                 <w:rtl w:val="0"/>
               </w:rPr>
+              <w:t xml:space="preserve">3 weeks from due date</w:t>
             </w:r>
           </w:p>
         </w:tc>
@@ -2466,8 +2605,40 @@
             </w:pPr>
             <w:r>
               <w:rPr>
+                <w:rFonts w:ascii="Times New Roman" w:cs="Times New Roman" w:eastAsia="Times New Roman" w:hAnsi="Times New Roman"/>
+                <w:sz w:val="24"/>
+                <w:szCs w:val="24"/>
                 <w:rtl w:val="0"/>
               </w:rPr>
+              <w:t xml:space="preserve">Motion Applied</w:t>
+            </w:r>
+          </w:p>
+        </w:tc>
+        <w:tc>
+          <w:tcPr/>
+          <w:p>
+            <w:pPr>
+              <w:numPr>
+                <w:ilvl w:val="0"/>
+                <w:numId w:val="8"/>
+              </w:numPr>
+              <w:spacing w:line="240" w:lineRule="auto"/>
+              <w:ind w:left="720" w:hanging="360"/>
+              <w:rPr>
+                <w:rFonts w:ascii="Times New Roman" w:cs="Times New Roman" w:eastAsia="Times New Roman" w:hAnsi="Times New Roman"/>
+                <w:sz w:val="24"/>
+                <w:szCs w:val="24"/>
+                <w:u w:val="none"/>
+              </w:rPr>
+            </w:pPr>
+            <w:r>
+              <w:rPr>
+                <w:rFonts w:ascii="Times New Roman" w:cs="Times New Roman" w:eastAsia="Times New Roman" w:hAnsi="Times New Roman"/>
+                <w:sz w:val="24"/>
+                <w:szCs w:val="24"/>
+                <w:rtl w:val="0"/>
+              </w:rPr>
+              <w:t xml:space="preserve">Apply planned motion to the system movement</w:t>
             </w:r>
           </w:p>
         </w:tc>
@@ -2484,26 +2655,12 @@
             </w:pPr>
             <w:r>
               <w:rPr>
-                <w:rtl w:val="0"/>
-              </w:rPr>
-            </w:r>
-          </w:p>
-        </w:tc>
-        <w:tc>
-          <w:tcPr/>
-          <w:p>
-            <w:pPr>
-              <w:spacing w:line="480" w:lineRule="auto"/>
-              <w:rPr>
                 <w:rFonts w:ascii="Times New Roman" w:cs="Times New Roman" w:eastAsia="Times New Roman" w:hAnsi="Times New Roman"/>
                 <w:sz w:val="24"/>
                 <w:szCs w:val="24"/>
-              </w:rPr>
-            </w:pPr>
-            <w:r>
-              <w:rPr>
                 <w:rtl w:val="0"/>
               </w:rPr>
+              <w:t xml:space="preserve">2 weeks from due date</w:t>
             </w:r>
           </w:p>
         </w:tc>
@@ -2526,8 +2683,65 @@
             </w:pPr>
             <w:r>
               <w:rPr>
+                <w:rFonts w:ascii="Times New Roman" w:cs="Times New Roman" w:eastAsia="Times New Roman" w:hAnsi="Times New Roman"/>
+                <w:sz w:val="24"/>
+                <w:szCs w:val="24"/>
                 <w:rtl w:val="0"/>
               </w:rPr>
+              <w:t xml:space="preserve">End Testing</w:t>
+            </w:r>
+          </w:p>
+        </w:tc>
+        <w:tc>
+          <w:tcPr/>
+          <w:p>
+            <w:pPr>
+              <w:numPr>
+                <w:ilvl w:val="0"/>
+                <w:numId w:val="4"/>
+              </w:numPr>
+              <w:spacing w:line="240" w:lineRule="auto"/>
+              <w:ind w:left="720" w:hanging="360"/>
+              <w:rPr>
+                <w:rFonts w:ascii="Times New Roman" w:cs="Times New Roman" w:eastAsia="Times New Roman" w:hAnsi="Times New Roman"/>
+                <w:sz w:val="24"/>
+                <w:szCs w:val="24"/>
+                <w:u w:val="none"/>
+              </w:rPr>
+            </w:pPr>
+            <w:r>
+              <w:rPr>
+                <w:rFonts w:ascii="Times New Roman" w:cs="Times New Roman" w:eastAsia="Times New Roman" w:hAnsi="Times New Roman"/>
+                <w:sz w:val="24"/>
+                <w:szCs w:val="24"/>
+                <w:rtl w:val="0"/>
+              </w:rPr>
+              <w:t xml:space="preserve">Final testing</w:t>
+            </w:r>
+          </w:p>
+          <w:p>
+            <w:pPr>
+              <w:numPr>
+                <w:ilvl w:val="0"/>
+                <w:numId w:val="4"/>
+              </w:numPr>
+              <w:spacing w:line="240" w:lineRule="auto"/>
+              <w:ind w:left="720" w:hanging="360"/>
+              <w:rPr>
+                <w:rFonts w:ascii="Times New Roman" w:cs="Times New Roman" w:eastAsia="Times New Roman" w:hAnsi="Times New Roman"/>
+                <w:sz w:val="24"/>
+                <w:szCs w:val="24"/>
+                <w:u w:val="none"/>
+              </w:rPr>
+            </w:pPr>
+            <w:r>
+              <w:rPr>
+                <w:rFonts w:ascii="Times New Roman" w:cs="Times New Roman" w:eastAsia="Times New Roman" w:hAnsi="Times New Roman"/>
+                <w:sz w:val="24"/>
+                <w:szCs w:val="24"/>
+                <w:rtl w:val="0"/>
+              </w:rPr>
+              <w:t xml:space="preserve">Work out kinks</w:t>
             </w:r>
           </w:p>
         </w:tc>
@@ -2544,26 +2758,12 @@
             </w:pPr>
             <w:r>
               <w:rPr>
-                <w:rtl w:val="0"/>
-              </w:rPr>
-            </w:r>
-          </w:p>
-        </w:tc>
-        <w:tc>
-          <w:tcPr/>
-          <w:p>
-            <w:pPr>
-              <w:spacing w:line="480" w:lineRule="auto"/>
-              <w:rPr>
                 <w:rFonts w:ascii="Times New Roman" w:cs="Times New Roman" w:eastAsia="Times New Roman" w:hAnsi="Times New Roman"/>
                 <w:sz w:val="24"/>
                 <w:szCs w:val="24"/>
-              </w:rPr>
-            </w:pPr>
-            <w:r>
-              <w:rPr>
                 <w:rtl w:val="0"/>
               </w:rPr>
+              <w:t xml:space="preserve">1 week from due date</w:t>
             </w:r>
           </w:p>
         </w:tc>
@@ -2585,8 +2785,8 @@
       </w:r>
     </w:p>
     <w:sectPr>
-      <w:headerReference r:id="rId7" w:type="default"/>
-      <w:headerReference r:id="rId8" w:type="first"/>
+      <w:headerReference r:id="rId8" w:type="default"/>
+      <w:headerReference r:id="rId9" w:type="first"/>
       <w:pgSz w:h="16838" w:w="11906" w:orient="portrait"/>
       <w:pgMar w:bottom="1440" w:top="1440" w:left="1440" w:right="1440" w:header="708" w:footer="708"/>
       <w:pgNumType w:start="1"/>
@@ -2846,8 +3046,799 @@
       </w:rPr>
     </w:lvl>
   </w:abstractNum>
+  <w:abstractNum w:abstractNumId="2">
+    <w:lvl w:ilvl="0">
+      <w:start w:val="1"/>
+      <w:numFmt w:val="bullet"/>
+      <w:lvlText w:val="●"/>
+      <w:lvlJc w:val="left"/>
+      <w:pPr>
+        <w:ind w:left="720" w:hanging="360"/>
+      </w:pPr>
+      <w:rPr>
+        <w:u w:val="none"/>
+      </w:rPr>
+    </w:lvl>
+    <w:lvl w:ilvl="1">
+      <w:start w:val="1"/>
+      <w:numFmt w:val="bullet"/>
+      <w:lvlText w:val="○"/>
+      <w:lvlJc w:val="left"/>
+      <w:pPr>
+        <w:ind w:left="1440" w:hanging="360"/>
+      </w:pPr>
+      <w:rPr>
+        <w:u w:val="none"/>
+      </w:rPr>
+    </w:lvl>
+    <w:lvl w:ilvl="2">
+      <w:start w:val="1"/>
+      <w:numFmt w:val="bullet"/>
+      <w:lvlText w:val="■"/>
+      <w:lvlJc w:val="left"/>
+      <w:pPr>
+        <w:ind w:left="2160" w:hanging="360"/>
+      </w:pPr>
+      <w:rPr>
+        <w:u w:val="none"/>
+      </w:rPr>
+    </w:lvl>
+    <w:lvl w:ilvl="3">
+      <w:start w:val="1"/>
+      <w:numFmt w:val="bullet"/>
+      <w:lvlText w:val="●"/>
+      <w:lvlJc w:val="left"/>
+      <w:pPr>
+        <w:ind w:left="2880" w:hanging="360"/>
+      </w:pPr>
+      <w:rPr>
+        <w:u w:val="none"/>
+      </w:rPr>
+    </w:lvl>
+    <w:lvl w:ilvl="4">
+      <w:start w:val="1"/>
+      <w:numFmt w:val="bullet"/>
+      <w:lvlText w:val="○"/>
+      <w:lvlJc w:val="left"/>
+      <w:pPr>
+        <w:ind w:left="3600" w:hanging="360"/>
+      </w:pPr>
+      <w:rPr>
+        <w:u w:val="none"/>
+      </w:rPr>
+    </w:lvl>
+    <w:lvl w:ilvl="5">
+      <w:start w:val="1"/>
+      <w:numFmt w:val="bullet"/>
+      <w:lvlText w:val="■"/>
+      <w:lvlJc w:val="left"/>
+      <w:pPr>
+        <w:ind w:left="4320" w:hanging="360"/>
+      </w:pPr>
+      <w:rPr>
+        <w:u w:val="none"/>
+      </w:rPr>
+    </w:lvl>
+    <w:lvl w:ilvl="6">
+      <w:start w:val="1"/>
+      <w:numFmt w:val="bullet"/>
+      <w:lvlText w:val="●"/>
+      <w:lvlJc w:val="left"/>
+      <w:pPr>
+        <w:ind w:left="5040" w:hanging="360"/>
+      </w:pPr>
+      <w:rPr>
+        <w:u w:val="none"/>
+      </w:rPr>
+    </w:lvl>
+    <w:lvl w:ilvl="7">
+      <w:start w:val="1"/>
+      <w:numFmt w:val="bullet"/>
+      <w:lvlText w:val="○"/>
+      <w:lvlJc w:val="left"/>
+      <w:pPr>
+        <w:ind w:left="5760" w:hanging="360"/>
+      </w:pPr>
+      <w:rPr>
+        <w:u w:val="none"/>
+      </w:rPr>
+    </w:lvl>
+    <w:lvl w:ilvl="8">
+      <w:start w:val="1"/>
+      <w:numFmt w:val="bullet"/>
+      <w:lvlText w:val="■"/>
+      <w:lvlJc w:val="left"/>
+      <w:pPr>
+        <w:ind w:left="6480" w:hanging="360"/>
+      </w:pPr>
+      <w:rPr>
+        <w:u w:val="none"/>
+      </w:rPr>
+    </w:lvl>
+  </w:abstractNum>
+  <w:abstractNum w:abstractNumId="3">
+    <w:lvl w:ilvl="0">
+      <w:start w:val="1"/>
+      <w:numFmt w:val="bullet"/>
+      <w:lvlText w:val="●"/>
+      <w:lvlJc w:val="left"/>
+      <w:pPr>
+        <w:ind w:left="720" w:hanging="360"/>
+      </w:pPr>
+      <w:rPr>
+        <w:u w:val="none"/>
+      </w:rPr>
+    </w:lvl>
+    <w:lvl w:ilvl="1">
+      <w:start w:val="1"/>
+      <w:numFmt w:val="bullet"/>
+      <w:lvlText w:val="○"/>
+      <w:lvlJc w:val="left"/>
+      <w:pPr>
+        <w:ind w:left="1440" w:hanging="360"/>
+      </w:pPr>
+      <w:rPr>
+        <w:u w:val="none"/>
+      </w:rPr>
+    </w:lvl>
+    <w:lvl w:ilvl="2">
+      <w:start w:val="1"/>
+      <w:numFmt w:val="bullet"/>
+      <w:lvlText w:val="■"/>
+      <w:lvlJc w:val="left"/>
+      <w:pPr>
+        <w:ind w:left="2160" w:hanging="360"/>
+      </w:pPr>
+      <w:rPr>
+        <w:u w:val="none"/>
+      </w:rPr>
+    </w:lvl>
+    <w:lvl w:ilvl="3">
+      <w:start w:val="1"/>
+      <w:numFmt w:val="bullet"/>
+      <w:lvlText w:val="●"/>
+      <w:lvlJc w:val="left"/>
+      <w:pPr>
+        <w:ind w:left="2880" w:hanging="360"/>
+      </w:pPr>
+      <w:rPr>
+        <w:u w:val="none"/>
+      </w:rPr>
+    </w:lvl>
+    <w:lvl w:ilvl="4">
+      <w:start w:val="1"/>
+      <w:numFmt w:val="bullet"/>
+      <w:lvlText w:val="○"/>
+      <w:lvlJc w:val="left"/>
+      <w:pPr>
+        <w:ind w:left="3600" w:hanging="360"/>
+      </w:pPr>
+      <w:rPr>
+        <w:u w:val="none"/>
+      </w:rPr>
+    </w:lvl>
+    <w:lvl w:ilvl="5">
+      <w:start w:val="1"/>
+      <w:numFmt w:val="bullet"/>
+      <w:lvlText w:val="■"/>
+      <w:lvlJc w:val="left"/>
+      <w:pPr>
+        <w:ind w:left="4320" w:hanging="360"/>
+      </w:pPr>
+      <w:rPr>
+        <w:u w:val="none"/>
+      </w:rPr>
+    </w:lvl>
+    <w:lvl w:ilvl="6">
+      <w:start w:val="1"/>
+      <w:numFmt w:val="bullet"/>
+      <w:lvlText w:val="●"/>
+      <w:lvlJc w:val="left"/>
+      <w:pPr>
+        <w:ind w:left="5040" w:hanging="360"/>
+      </w:pPr>
+      <w:rPr>
+        <w:u w:val="none"/>
+      </w:rPr>
+    </w:lvl>
+    <w:lvl w:ilvl="7">
+      <w:start w:val="1"/>
+      <w:numFmt w:val="bullet"/>
+      <w:lvlText w:val="○"/>
+      <w:lvlJc w:val="left"/>
+      <w:pPr>
+        <w:ind w:left="5760" w:hanging="360"/>
+      </w:pPr>
+      <w:rPr>
+        <w:u w:val="none"/>
+      </w:rPr>
+    </w:lvl>
+    <w:lvl w:ilvl="8">
+      <w:start w:val="1"/>
+      <w:numFmt w:val="bullet"/>
+      <w:lvlText w:val="■"/>
+      <w:lvlJc w:val="left"/>
+      <w:pPr>
+        <w:ind w:left="6480" w:hanging="360"/>
+      </w:pPr>
+      <w:rPr>
+        <w:u w:val="none"/>
+      </w:rPr>
+    </w:lvl>
+  </w:abstractNum>
+  <w:abstractNum w:abstractNumId="4">
+    <w:lvl w:ilvl="0">
+      <w:start w:val="1"/>
+      <w:numFmt w:val="bullet"/>
+      <w:lvlText w:val="●"/>
+      <w:lvlJc w:val="left"/>
+      <w:pPr>
+        <w:ind w:left="720" w:hanging="360"/>
+      </w:pPr>
+      <w:rPr>
+        <w:u w:val="none"/>
+      </w:rPr>
+    </w:lvl>
+    <w:lvl w:ilvl="1">
+      <w:start w:val="1"/>
+      <w:numFmt w:val="bullet"/>
+      <w:lvlText w:val="○"/>
+      <w:lvlJc w:val="left"/>
+      <w:pPr>
+        <w:ind w:left="1440" w:hanging="360"/>
+      </w:pPr>
+      <w:rPr>
+        <w:u w:val="none"/>
+      </w:rPr>
+    </w:lvl>
+    <w:lvl w:ilvl="2">
+      <w:start w:val="1"/>
+      <w:numFmt w:val="bullet"/>
+      <w:lvlText w:val="■"/>
+      <w:lvlJc w:val="left"/>
+      <w:pPr>
+        <w:ind w:left="2160" w:hanging="360"/>
+      </w:pPr>
+      <w:rPr>
+        <w:u w:val="none"/>
+      </w:rPr>
+    </w:lvl>
+    <w:lvl w:ilvl="3">
+      <w:start w:val="1"/>
+      <w:numFmt w:val="bullet"/>
+      <w:lvlText w:val="●"/>
+      <w:lvlJc w:val="left"/>
+      <w:pPr>
+        <w:ind w:left="2880" w:hanging="360"/>
+      </w:pPr>
+      <w:rPr>
+        <w:u w:val="none"/>
+      </w:rPr>
+    </w:lvl>
+    <w:lvl w:ilvl="4">
+      <w:start w:val="1"/>
+      <w:numFmt w:val="bullet"/>
+      <w:lvlText w:val="○"/>
+      <w:lvlJc w:val="left"/>
+      <w:pPr>
+        <w:ind w:left="3600" w:hanging="360"/>
+      </w:pPr>
+      <w:rPr>
+        <w:u w:val="none"/>
+      </w:rPr>
+    </w:lvl>
+    <w:lvl w:ilvl="5">
+      <w:start w:val="1"/>
+      <w:numFmt w:val="bullet"/>
+      <w:lvlText w:val="■"/>
+      <w:lvlJc w:val="left"/>
+      <w:pPr>
+        <w:ind w:left="4320" w:hanging="360"/>
+      </w:pPr>
+      <w:rPr>
+        <w:u w:val="none"/>
+      </w:rPr>
+    </w:lvl>
+    <w:lvl w:ilvl="6">
+      <w:start w:val="1"/>
+      <w:numFmt w:val="bullet"/>
+      <w:lvlText w:val="●"/>
+      <w:lvlJc w:val="left"/>
+      <w:pPr>
+        <w:ind w:left="5040" w:hanging="360"/>
+      </w:pPr>
+      <w:rPr>
+        <w:u w:val="none"/>
+      </w:rPr>
+    </w:lvl>
+    <w:lvl w:ilvl="7">
+      <w:start w:val="1"/>
+      <w:numFmt w:val="bullet"/>
+      <w:lvlText w:val="○"/>
+      <w:lvlJc w:val="left"/>
+      <w:pPr>
+        <w:ind w:left="5760" w:hanging="360"/>
+      </w:pPr>
+      <w:rPr>
+        <w:u w:val="none"/>
+      </w:rPr>
+    </w:lvl>
+    <w:lvl w:ilvl="8">
+      <w:start w:val="1"/>
+      <w:numFmt w:val="bullet"/>
+      <w:lvlText w:val="■"/>
+      <w:lvlJc w:val="left"/>
+      <w:pPr>
+        <w:ind w:left="6480" w:hanging="360"/>
+      </w:pPr>
+      <w:rPr>
+        <w:u w:val="none"/>
+      </w:rPr>
+    </w:lvl>
+  </w:abstractNum>
+  <w:abstractNum w:abstractNumId="5">
+    <w:lvl w:ilvl="0">
+      <w:start w:val="1"/>
+      <w:numFmt w:val="bullet"/>
+      <w:lvlText w:val="●"/>
+      <w:lvlJc w:val="left"/>
+      <w:pPr>
+        <w:ind w:left="720" w:hanging="360"/>
+      </w:pPr>
+      <w:rPr>
+        <w:u w:val="none"/>
+      </w:rPr>
+    </w:lvl>
+    <w:lvl w:ilvl="1">
+      <w:start w:val="1"/>
+      <w:numFmt w:val="bullet"/>
+      <w:lvlText w:val="○"/>
+      <w:lvlJc w:val="left"/>
+      <w:pPr>
+        <w:ind w:left="1440" w:hanging="360"/>
+      </w:pPr>
+      <w:rPr>
+        <w:u w:val="none"/>
+      </w:rPr>
+    </w:lvl>
+    <w:lvl w:ilvl="2">
+      <w:start w:val="1"/>
+      <w:numFmt w:val="bullet"/>
+      <w:lvlText w:val="■"/>
+      <w:lvlJc w:val="left"/>
+      <w:pPr>
+        <w:ind w:left="2160" w:hanging="360"/>
+      </w:pPr>
+      <w:rPr>
+        <w:u w:val="none"/>
+      </w:rPr>
+    </w:lvl>
+    <w:lvl w:ilvl="3">
+      <w:start w:val="1"/>
+      <w:numFmt w:val="bullet"/>
+      <w:lvlText w:val="●"/>
+      <w:lvlJc w:val="left"/>
+      <w:pPr>
+        <w:ind w:left="2880" w:hanging="360"/>
+      </w:pPr>
+      <w:rPr>
+        <w:u w:val="none"/>
+      </w:rPr>
+    </w:lvl>
+    <w:lvl w:ilvl="4">
+      <w:start w:val="1"/>
+      <w:numFmt w:val="bullet"/>
+      <w:lvlText w:val="○"/>
+      <w:lvlJc w:val="left"/>
+      <w:pPr>
+        <w:ind w:left="3600" w:hanging="360"/>
+      </w:pPr>
+      <w:rPr>
+        <w:u w:val="none"/>
+      </w:rPr>
+    </w:lvl>
+    <w:lvl w:ilvl="5">
+      <w:start w:val="1"/>
+      <w:numFmt w:val="bullet"/>
+      <w:lvlText w:val="■"/>
+      <w:lvlJc w:val="left"/>
+      <w:pPr>
+        <w:ind w:left="4320" w:hanging="360"/>
+      </w:pPr>
+      <w:rPr>
+        <w:u w:val="none"/>
+      </w:rPr>
+    </w:lvl>
+    <w:lvl w:ilvl="6">
+      <w:start w:val="1"/>
+      <w:numFmt w:val="bullet"/>
+      <w:lvlText w:val="●"/>
+      <w:lvlJc w:val="left"/>
+      <w:pPr>
+        <w:ind w:left="5040" w:hanging="360"/>
+      </w:pPr>
+      <w:rPr>
+        <w:u w:val="none"/>
+      </w:rPr>
+    </w:lvl>
+    <w:lvl w:ilvl="7">
+      <w:start w:val="1"/>
+      <w:numFmt w:val="bullet"/>
+      <w:lvlText w:val="○"/>
+      <w:lvlJc w:val="left"/>
+      <w:pPr>
+        <w:ind w:left="5760" w:hanging="360"/>
+      </w:pPr>
+      <w:rPr>
+        <w:u w:val="none"/>
+      </w:rPr>
+    </w:lvl>
+    <w:lvl w:ilvl="8">
+      <w:start w:val="1"/>
+      <w:numFmt w:val="bullet"/>
+      <w:lvlText w:val="■"/>
+      <w:lvlJc w:val="left"/>
+      <w:pPr>
+        <w:ind w:left="6480" w:hanging="360"/>
+      </w:pPr>
+      <w:rPr>
+        <w:u w:val="none"/>
+      </w:rPr>
+    </w:lvl>
+  </w:abstractNum>
+  <w:abstractNum w:abstractNumId="6">
+    <w:lvl w:ilvl="0">
+      <w:start w:val="1"/>
+      <w:numFmt w:val="bullet"/>
+      <w:lvlText w:val="●"/>
+      <w:lvlJc w:val="left"/>
+      <w:pPr>
+        <w:ind w:left="720" w:hanging="360"/>
+      </w:pPr>
+      <w:rPr>
+        <w:u w:val="none"/>
+      </w:rPr>
+    </w:lvl>
+    <w:lvl w:ilvl="1">
+      <w:start w:val="1"/>
+      <w:numFmt w:val="bullet"/>
+      <w:lvlText w:val="○"/>
+      <w:lvlJc w:val="left"/>
+      <w:pPr>
+        <w:ind w:left="1440" w:hanging="360"/>
+      </w:pPr>
+      <w:rPr>
+        <w:u w:val="none"/>
+      </w:rPr>
+    </w:lvl>
+    <w:lvl w:ilvl="2">
+      <w:start w:val="1"/>
+      <w:numFmt w:val="bullet"/>
+      <w:lvlText w:val="■"/>
+      <w:lvlJc w:val="left"/>
+      <w:pPr>
+        <w:ind w:left="2160" w:hanging="360"/>
+      </w:pPr>
+      <w:rPr>
+        <w:u w:val="none"/>
+      </w:rPr>
+    </w:lvl>
+    <w:lvl w:ilvl="3">
+      <w:start w:val="1"/>
+      <w:numFmt w:val="bullet"/>
+      <w:lvlText w:val="●"/>
+      <w:lvlJc w:val="left"/>
+      <w:pPr>
+        <w:ind w:left="2880" w:hanging="360"/>
+      </w:pPr>
+      <w:rPr>
+        <w:u w:val="none"/>
+      </w:rPr>
+    </w:lvl>
+    <w:lvl w:ilvl="4">
+      <w:start w:val="1"/>
+      <w:numFmt w:val="bullet"/>
+      <w:lvlText w:val="○"/>
+      <w:lvlJc w:val="left"/>
+      <w:pPr>
+        <w:ind w:left="3600" w:hanging="360"/>
+      </w:pPr>
+      <w:rPr>
+        <w:u w:val="none"/>
+      </w:rPr>
+    </w:lvl>
+    <w:lvl w:ilvl="5">
+      <w:start w:val="1"/>
+      <w:numFmt w:val="bullet"/>
+      <w:lvlText w:val="■"/>
+      <w:lvlJc w:val="left"/>
+      <w:pPr>
+        <w:ind w:left="4320" w:hanging="360"/>
+      </w:pPr>
+      <w:rPr>
+        <w:u w:val="none"/>
+      </w:rPr>
+    </w:lvl>
+    <w:lvl w:ilvl="6">
+      <w:start w:val="1"/>
+      <w:numFmt w:val="bullet"/>
+      <w:lvlText w:val="●"/>
+      <w:lvlJc w:val="left"/>
+      <w:pPr>
+        <w:ind w:left="5040" w:hanging="360"/>
+      </w:pPr>
+      <w:rPr>
+        <w:u w:val="none"/>
+      </w:rPr>
+    </w:lvl>
+    <w:lvl w:ilvl="7">
+      <w:start w:val="1"/>
+      <w:numFmt w:val="bullet"/>
+      <w:lvlText w:val="○"/>
+      <w:lvlJc w:val="left"/>
+      <w:pPr>
+        <w:ind w:left="5760" w:hanging="360"/>
+      </w:pPr>
+      <w:rPr>
+        <w:u w:val="none"/>
+      </w:rPr>
+    </w:lvl>
+    <w:lvl w:ilvl="8">
+      <w:start w:val="1"/>
+      <w:numFmt w:val="bullet"/>
+      <w:lvlText w:val="■"/>
+      <w:lvlJc w:val="left"/>
+      <w:pPr>
+        <w:ind w:left="6480" w:hanging="360"/>
+      </w:pPr>
+      <w:rPr>
+        <w:u w:val="none"/>
+      </w:rPr>
+    </w:lvl>
+  </w:abstractNum>
+  <w:abstractNum w:abstractNumId="7">
+    <w:lvl w:ilvl="0">
+      <w:start w:val="1"/>
+      <w:numFmt w:val="bullet"/>
+      <w:lvlText w:val="●"/>
+      <w:lvlJc w:val="left"/>
+      <w:pPr>
+        <w:ind w:left="720" w:hanging="360"/>
+      </w:pPr>
+      <w:rPr>
+        <w:u w:val="none"/>
+      </w:rPr>
+    </w:lvl>
+    <w:lvl w:ilvl="1">
+      <w:start w:val="1"/>
+      <w:numFmt w:val="bullet"/>
+      <w:lvlText w:val="○"/>
+      <w:lvlJc w:val="left"/>
+      <w:pPr>
+        <w:ind w:left="1440" w:hanging="360"/>
+      </w:pPr>
+      <w:rPr>
+        <w:u w:val="none"/>
+      </w:rPr>
+    </w:lvl>
+    <w:lvl w:ilvl="2">
+      <w:start w:val="1"/>
+      <w:numFmt w:val="bullet"/>
+      <w:lvlText w:val="■"/>
+      <w:lvlJc w:val="left"/>
+      <w:pPr>
+        <w:ind w:left="2160" w:hanging="360"/>
+      </w:pPr>
+      <w:rPr>
+        <w:u w:val="none"/>
+      </w:rPr>
+    </w:lvl>
+    <w:lvl w:ilvl="3">
+      <w:start w:val="1"/>
+      <w:numFmt w:val="bullet"/>
+      <w:lvlText w:val="●"/>
+      <w:lvlJc w:val="left"/>
+      <w:pPr>
+        <w:ind w:left="2880" w:hanging="360"/>
+      </w:pPr>
+      <w:rPr>
+        <w:u w:val="none"/>
+      </w:rPr>
+    </w:lvl>
+    <w:lvl w:ilvl="4">
+      <w:start w:val="1"/>
+      <w:numFmt w:val="bullet"/>
+      <w:lvlText w:val="○"/>
+      <w:lvlJc w:val="left"/>
+      <w:pPr>
+        <w:ind w:left="3600" w:hanging="360"/>
+      </w:pPr>
+      <w:rPr>
+        <w:u w:val="none"/>
+      </w:rPr>
+    </w:lvl>
+    <w:lvl w:ilvl="5">
+      <w:start w:val="1"/>
+      <w:numFmt w:val="bullet"/>
+      <w:lvlText w:val="■"/>
+      <w:lvlJc w:val="left"/>
+      <w:pPr>
+        <w:ind w:left="4320" w:hanging="360"/>
+      </w:pPr>
+      <w:rPr>
+        <w:u w:val="none"/>
+      </w:rPr>
+    </w:lvl>
+    <w:lvl w:ilvl="6">
+      <w:start w:val="1"/>
+      <w:numFmt w:val="bullet"/>
+      <w:lvlText w:val="●"/>
+      <w:lvlJc w:val="left"/>
+      <w:pPr>
+        <w:ind w:left="5040" w:hanging="360"/>
+      </w:pPr>
+      <w:rPr>
+        <w:u w:val="none"/>
+      </w:rPr>
+    </w:lvl>
+    <w:lvl w:ilvl="7">
+      <w:start w:val="1"/>
+      <w:numFmt w:val="bullet"/>
+      <w:lvlText w:val="○"/>
+      <w:lvlJc w:val="left"/>
+      <w:pPr>
+        <w:ind w:left="5760" w:hanging="360"/>
+      </w:pPr>
+      <w:rPr>
+        <w:u w:val="none"/>
+      </w:rPr>
+    </w:lvl>
+    <w:lvl w:ilvl="8">
+      <w:start w:val="1"/>
+      <w:numFmt w:val="bullet"/>
+      <w:lvlText w:val="■"/>
+      <w:lvlJc w:val="left"/>
+      <w:pPr>
+        <w:ind w:left="6480" w:hanging="360"/>
+      </w:pPr>
+      <w:rPr>
+        <w:u w:val="none"/>
+      </w:rPr>
+    </w:lvl>
+  </w:abstractNum>
+  <w:abstractNum w:abstractNumId="8">
+    <w:lvl w:ilvl="0">
+      <w:start w:val="1"/>
+      <w:numFmt w:val="bullet"/>
+      <w:lvlText w:val="●"/>
+      <w:lvlJc w:val="left"/>
+      <w:pPr>
+        <w:ind w:left="720" w:hanging="360"/>
+      </w:pPr>
+      <w:rPr>
+        <w:u w:val="none"/>
+      </w:rPr>
+    </w:lvl>
+    <w:lvl w:ilvl="1">
+      <w:start w:val="1"/>
+      <w:numFmt w:val="bullet"/>
+      <w:lvlText w:val="○"/>
+      <w:lvlJc w:val="left"/>
+      <w:pPr>
+        <w:ind w:left="1440" w:hanging="360"/>
+      </w:pPr>
+      <w:rPr>
+        <w:u w:val="none"/>
+      </w:rPr>
+    </w:lvl>
+    <w:lvl w:ilvl="2">
+      <w:start w:val="1"/>
+      <w:numFmt w:val="bullet"/>
+      <w:lvlText w:val="■"/>
+      <w:lvlJc w:val="left"/>
+      <w:pPr>
+        <w:ind w:left="2160" w:hanging="360"/>
+      </w:pPr>
+      <w:rPr>
+        <w:u w:val="none"/>
+      </w:rPr>
+    </w:lvl>
+    <w:lvl w:ilvl="3">
+      <w:start w:val="1"/>
+      <w:numFmt w:val="bullet"/>
+      <w:lvlText w:val="●"/>
+      <w:lvlJc w:val="left"/>
+      <w:pPr>
+        <w:ind w:left="2880" w:hanging="360"/>
+      </w:pPr>
+      <w:rPr>
+        <w:u w:val="none"/>
+      </w:rPr>
+    </w:lvl>
+    <w:lvl w:ilvl="4">
+      <w:start w:val="1"/>
+      <w:numFmt w:val="bullet"/>
+      <w:lvlText w:val="○"/>
+      <w:lvlJc w:val="left"/>
+      <w:pPr>
+        <w:ind w:left="3600" w:hanging="360"/>
+      </w:pPr>
+      <w:rPr>
+        <w:u w:val="none"/>
+      </w:rPr>
+    </w:lvl>
+    <w:lvl w:ilvl="5">
+      <w:start w:val="1"/>
+      <w:numFmt w:val="bullet"/>
+      <w:lvlText w:val="■"/>
+      <w:lvlJc w:val="left"/>
+      <w:pPr>
+        <w:ind w:left="4320" w:hanging="360"/>
+      </w:pPr>
+      <w:rPr>
+        <w:u w:val="none"/>
+      </w:rPr>
+    </w:lvl>
+    <w:lvl w:ilvl="6">
+      <w:start w:val="1"/>
+      <w:numFmt w:val="bullet"/>
+      <w:lvlText w:val="●"/>
+      <w:lvlJc w:val="left"/>
+      <w:pPr>
+        <w:ind w:left="5040" w:hanging="360"/>
+      </w:pPr>
+      <w:rPr>
+        <w:u w:val="none"/>
+      </w:rPr>
+    </w:lvl>
+    <w:lvl w:ilvl="7">
+      <w:start w:val="1"/>
+      <w:numFmt w:val="bullet"/>
+      <w:lvlText w:val="○"/>
+      <w:lvlJc w:val="left"/>
+      <w:pPr>
+        <w:ind w:left="5760" w:hanging="360"/>
+      </w:pPr>
+      <w:rPr>
+        <w:u w:val="none"/>
+      </w:rPr>
+    </w:lvl>
+    <w:lvl w:ilvl="8">
+      <w:start w:val="1"/>
+      <w:numFmt w:val="bullet"/>
+      <w:lvlText w:val="■"/>
+      <w:lvlJc w:val="left"/>
+      <w:pPr>
+        <w:ind w:left="6480" w:hanging="360"/>
+      </w:pPr>
+      <w:rPr>
+        <w:u w:val="none"/>
+      </w:rPr>
+    </w:lvl>
+  </w:abstractNum>
   <w:num w:numId="1">
     <w:abstractNumId w:val="1"/>
+  </w:num>
+  <w:num w:numId="2">
+    <w:abstractNumId w:val="2"/>
+  </w:num>
+  <w:num w:numId="3">
+    <w:abstractNumId w:val="3"/>
+  </w:num>
+  <w:num w:numId="4">
+    <w:abstractNumId w:val="4"/>
+  </w:num>
+  <w:num w:numId="5">
+    <w:abstractNumId w:val="5"/>
+  </w:num>
+  <w:num w:numId="6">
+    <w:abstractNumId w:val="6"/>
+  </w:num>
+  <w:num w:numId="7">
+    <w:abstractNumId w:val="7"/>
+  </w:num>
+  <w:num w:numId="8">
+    <w:abstractNumId w:val="8"/>
   </w:num>
 </w:numbering>
 </file>
@@ -4262,7 +5253,7 @@
 
 <file path=customXML/item1.xml><?xml version="1.0" encoding="utf-8"?>
 <go:gDocsCustomXmlDataStorage xmlns:go="http://customooxmlschemas.google.com/" xmlns:r="http://schemas.openxmlformats.org/officeDocument/2006/relationships">
-  <go:docsCustomData xmlns:go="http://customooxmlschemas.google.com/" roundtripDataSignature="AMtx7miW8DqAbdsOH4qwqc8Hn1WNKVqD5w==">AMUW2mWUzLE3dOU8F/VZB4qJc7jszTix9dyxCxL2TZk9Lfh31QjjleukZ2wyLBmdQuYNUAuruLJqgiuC4kc+J3pEoG0OAZPIksuJvUpxu/lTwW/8lGrfFl8GMKY6DvpCgZVTzVCi/IQD7ec6hd73oplJiUbfsq9/ovPV4fl6e05cJziPzDpdScw=</go:docsCustomData>
+  <go:docsCustomData xmlns:go="http://customooxmlschemas.google.com/" roundtripDataSignature="AMtx7miW8DqAbdsOH4qwqc8Hn1WNKVqD5w==">AMUW2mUI4SHfQP9y+3/ODYIGwxGv9ItaTrVFB7lljbTIQac/++RDshtVChTomd3V+8azByzJhFEA3JgIj8HCml+mmQlkAipV1WIJGdvustfWJE4Qr5/r4NKTWm2m28oQ9h2f0f6iPzlZnY8OyezgWFOtmIZXPYSI78T3j0DU7hjgEJwH8oRUKa0=</go:docsCustomData>
 </go:gDocsCustomXmlDataStorage>
 </file>
 

</xml_diff>